<commit_message>
Added decision making topics in docx file
</commit_message>
<xml_diff>
--- a/docs/Relatorio-TP1.docx
+++ b/docs/Relatorio-TP1.docx
@@ -1,6 +1,6 @@
 
 <file path=word/document.xml><?xml version="1.0" encoding="utf-8"?>
-<w:document xmlns:wpc="http://schemas.microsoft.com/office/word/2010/wordprocessingCanvas" xmlns:cx="http://schemas.microsoft.com/office/drawing/2014/chartex" xmlns:cx1="http://schemas.microsoft.com/office/drawing/2015/9/8/chartex" xmlns:cx2="http://schemas.microsoft.com/office/drawing/2015/10/21/chartex" xmlns:cx3="http://schemas.microsoft.com/office/drawing/2016/5/9/chartex" xmlns:cx4="http://schemas.microsoft.com/office/drawing/2016/5/10/chartex" xmlns:cx5="http://schemas.microsoft.com/office/drawing/2016/5/11/chartex" xmlns:cx6="http://schemas.microsoft.com/office/drawing/2016/5/12/chartex" xmlns:cx7="http://schemas.microsoft.com/office/drawing/2016/5/13/chartex" xmlns:cx8="http://schemas.microsoft.com/office/drawing/2016/5/14/chartex" xmlns:mc="http://schemas.openxmlformats.org/markup-compatibility/2006" xmlns:aink="http://schemas.microsoft.com/office/drawing/2016/ink" xmlns:am3d="http://schemas.microsoft.com/office/drawing/2017/model3d" xmlns:o="urn:schemas-microsoft-com:office:office" xmlns:r="http://schemas.openxmlformats.org/officeDocument/2006/relationships" xmlns:m="http://schemas.openxmlformats.org/officeDocument/2006/math" xmlns:v="urn:schemas-microsoft-com:vml" xmlns:wp14="http://schemas.microsoft.com/office/word/2010/wordprocessingDrawing" xmlns:wp="http://schemas.openxmlformats.org/drawingml/2006/wordprocessingDrawing" xmlns:w10="urn:schemas-microsoft-com:office:word" xmlns:w="http://schemas.openxmlformats.org/wordprocessingml/2006/main" xmlns:w14="http://schemas.microsoft.com/office/word/2010/wordml" xmlns:w15="http://schemas.microsoft.com/office/word/2012/wordml" xmlns:w16cid="http://schemas.microsoft.com/office/word/2016/wordml/cid" xmlns:w16se="http://schemas.microsoft.com/office/word/2015/wordml/symex" xmlns:wpg="http://schemas.microsoft.com/office/word/2010/wordprocessingGroup" xmlns:wpi="http://schemas.microsoft.com/office/word/2010/wordprocessingInk" xmlns:wne="http://schemas.microsoft.com/office/word/2006/wordml" xmlns:wps="http://schemas.microsoft.com/office/word/2010/wordprocessingShape" mc:Ignorable="w14 w15 w16se w16cid wp14">
+<w:document xmlns:ve="http://schemas.openxmlformats.org/markup-compatibility/2006" xmlns:o="urn:schemas-microsoft-com:office:office" xmlns:r="http://schemas.openxmlformats.org/officeDocument/2006/relationships" xmlns:m="http://schemas.openxmlformats.org/officeDocument/2006/math" xmlns:v="urn:schemas-microsoft-com:vml" xmlns:wp="http://schemas.openxmlformats.org/drawingml/2006/wordprocessingDrawing" xmlns:w10="urn:schemas-microsoft-com:office:word" xmlns:w="http://schemas.openxmlformats.org/wordprocessingml/2006/main" xmlns:wne="http://schemas.microsoft.com/office/word/2006/wordml">
   <w:body>
     <w:p>
       <w:pPr>
@@ -135,15 +135,7 @@
         <w:t xml:space="preserve">Modelagem, </w:t>
       </w:r>
       <w:r>
-        <w:t xml:space="preserve">Otimização </w:t>
-      </w:r>
-      <w:proofErr w:type="spellStart"/>
-      <w:r>
-        <w:t>Mono-Objetivo</w:t>
-      </w:r>
-      <w:proofErr w:type="spellEnd"/>
-      <w:r>
-        <w:t xml:space="preserve">, Otimização </w:t>
+        <w:t xml:space="preserve">Otimização Mono-Objetivo, Otimização </w:t>
       </w:r>
       <w:proofErr w:type="spellStart"/>
       <w:r>
@@ -169,9 +161,13 @@
         <w:rPr>
           <w:sz w:val="16"/>
           <w:szCs w:val="16"/>
-        </w:rPr>
-      </w:pPr>
-      <w:r>
+          <w:highlight w:val="yellow"/>
+        </w:rPr>
+      </w:pPr>
+      <w:r>
+        <w:rPr>
+          <w:highlight w:val="yellow"/>
+        </w:rPr>
         <w:t>Introdução</w:t>
       </w:r>
     </w:p>
@@ -188,6 +184,7 @@
           <w:position w:val="-4"/>
           <w:sz w:val="51"/>
           <w:szCs w:val="56"/>
+          <w:highlight w:val="yellow"/>
         </w:rPr>
       </w:pPr>
       <w:r>
@@ -195,6 +192,7 @@
           <w:position w:val="-4"/>
           <w:sz w:val="51"/>
           <w:szCs w:val="56"/>
+          <w:highlight w:val="yellow"/>
         </w:rPr>
         <w:t>P</w:t>
       </w:r>
@@ -203,38 +201,58 @@
       <w:pPr>
         <w:pStyle w:val="Text"/>
         <w:ind w:firstLine="0"/>
+        <w:rPr>
+          <w:highlight w:val="yellow"/>
+        </w:rPr>
       </w:pPr>
       <w:r>
         <w:rPr>
           <w:smallCaps/>
+          <w:highlight w:val="yellow"/>
         </w:rPr>
         <w:t>ara</w:t>
       </w:r>
       <w:r>
         <w:rPr>
           <w:smallCaps/>
+          <w:highlight w:val="yellow"/>
         </w:rPr>
         <w:t xml:space="preserve"> </w:t>
       </w:r>
       <w:r>
-        <w:t>a instalação de uma rede WLAN em um centro</w:t>
-      </w:r>
-      <w:r>
-        <w:t xml:space="preserve"> de convenções com 800 x 800 metros, foram estimados 500 pontos de demanda, com sua localização e consumo de banda. </w:t>
-      </w:r>
-      <w:r>
+        <w:rPr>
+          <w:highlight w:val="yellow"/>
+        </w:rPr>
+        <w:t xml:space="preserve">a instalação de uma rede WLAN em um centro de convenções com 800 x 800 metros, foram estimados 500 pontos de demanda, com sua localização e consumo de banda. </w:t>
+      </w:r>
+      <w:r>
+        <w:rPr>
+          <w:highlight w:val="yellow"/>
+        </w:rPr>
         <w:t xml:space="preserve">Deseja-se instalar no máximo 100 pontos de acesso, de forma a atender </w:t>
       </w:r>
       <w:r>
+        <w:rPr>
+          <w:highlight w:val="yellow"/>
+        </w:rPr>
         <w:t xml:space="preserve">pelo menos </w:t>
       </w:r>
       <w:r>
+        <w:rPr>
+          <w:highlight w:val="yellow"/>
+        </w:rPr>
         <w:t xml:space="preserve">95% dos clientes listados </w:t>
       </w:r>
       <w:r>
+        <w:rPr>
+          <w:highlight w:val="yellow"/>
+        </w:rPr>
         <w:t>seguindo</w:t>
       </w:r>
       <w:r>
+        <w:rPr>
+          <w:highlight w:val="yellow"/>
+        </w:rPr>
         <w:t xml:space="preserve"> algumas restrições. São elas:</w:t>
       </w:r>
     </w:p>
@@ -247,8 +265,14 @@
         </w:numPr>
         <w:spacing w:before="240"/>
         <w:ind w:left="426" w:hanging="283"/>
-      </w:pPr>
-      <w:r>
+        <w:rPr>
+          <w:highlight w:val="yellow"/>
+        </w:rPr>
+      </w:pPr>
+      <w:r>
+        <w:rPr>
+          <w:highlight w:val="yellow"/>
+        </w:rPr>
         <w:t>A capacidade máxima de cada ponto de acesso é de 150Mbps.</w:t>
       </w:r>
     </w:p>
@@ -261,11 +285,20 @@
         </w:numPr>
         <w:spacing w:after="240"/>
         <w:ind w:left="426" w:hanging="284"/>
-      </w:pPr>
-      <w:r>
+        <w:rPr>
+          <w:highlight w:val="yellow"/>
+        </w:rPr>
+      </w:pPr>
+      <w:r>
+        <w:rPr>
+          <w:highlight w:val="yellow"/>
+        </w:rPr>
         <w:t xml:space="preserve">Um cliente pode ser atendido apenas por um PA </w:t>
       </w:r>
       <w:r>
+        <w:rPr>
+          <w:highlight w:val="yellow"/>
+        </w:rPr>
         <w:t>e para ser atendido eles precisam estar no máximo a 85 metros um do outro.</w:t>
       </w:r>
     </w:p>
@@ -273,41 +306,80 @@
       <w:pPr>
         <w:pStyle w:val="Text"/>
         <w:ind w:firstLine="0"/>
-      </w:pPr>
-      <w:r>
+        <w:rPr>
+          <w:highlight w:val="yellow"/>
+        </w:rPr>
+      </w:pPr>
+      <w:r>
+        <w:rPr>
+          <w:highlight w:val="yellow"/>
+        </w:rPr>
         <w:t xml:space="preserve">Analisando o problema, verifica-se que é </w:t>
       </w:r>
       <w:r>
+        <w:rPr>
+          <w:highlight w:val="yellow"/>
+        </w:rPr>
         <w:t xml:space="preserve">um desafio </w:t>
       </w:r>
       <w:r>
+        <w:rPr>
+          <w:highlight w:val="yellow"/>
+        </w:rPr>
         <w:t>considerável quando pensamos nas variáveis que podem ser levadas em consideração dur</w:t>
       </w:r>
       <w:r>
+        <w:rPr>
+          <w:highlight w:val="yellow"/>
+        </w:rPr>
         <w:t>a</w:t>
       </w:r>
       <w:r>
+        <w:rPr>
+          <w:highlight w:val="yellow"/>
+        </w:rPr>
         <w:t xml:space="preserve">nte a </w:t>
       </w:r>
       <w:r>
+        <w:rPr>
+          <w:highlight w:val="yellow"/>
+        </w:rPr>
         <w:t>criação do modelo</w:t>
       </w:r>
       <w:r>
+        <w:rPr>
+          <w:highlight w:val="yellow"/>
+        </w:rPr>
         <w:t>: c</w:t>
       </w:r>
       <w:r>
+        <w:rPr>
+          <w:highlight w:val="yellow"/>
+        </w:rPr>
         <w:t>onsumo de banda de cada cliente e a variação deste no tempo, a localização de cada cliente e</w:t>
       </w:r>
       <w:r>
+        <w:rPr>
+          <w:highlight w:val="yellow"/>
+        </w:rPr>
         <w:t>,</w:t>
       </w:r>
       <w:r>
+        <w:rPr>
+          <w:highlight w:val="yellow"/>
+        </w:rPr>
         <w:t xml:space="preserve"> também</w:t>
       </w:r>
       <w:r>
+        <w:rPr>
+          <w:highlight w:val="yellow"/>
+        </w:rPr>
         <w:t>,</w:t>
       </w:r>
       <w:r>
+        <w:rPr>
+          <w:highlight w:val="yellow"/>
+        </w:rPr>
         <w:t xml:space="preserve"> a capacidade de banda de cada AP. </w:t>
       </w:r>
     </w:p>
@@ -317,28 +389,52 @@
         <w:ind w:firstLine="0"/>
       </w:pPr>
       <w:r>
+        <w:rPr>
+          <w:highlight w:val="yellow"/>
+        </w:rPr>
         <w:tab/>
         <w:t xml:space="preserve">Para fins de modelagem, como simplificação, assumiu-se que os pontos de demanda e os seus consumos de banda </w:t>
       </w:r>
       <w:r>
+        <w:rPr>
+          <w:highlight w:val="yellow"/>
+        </w:rPr>
         <w:t xml:space="preserve">são </w:t>
       </w:r>
       <w:r>
+        <w:rPr>
+          <w:highlight w:val="yellow"/>
+        </w:rPr>
         <w:t>estático</w:t>
       </w:r>
       <w:r>
+        <w:rPr>
+          <w:highlight w:val="yellow"/>
+        </w:rPr>
         <w:t xml:space="preserve">s. </w:t>
       </w:r>
       <w:r>
+        <w:rPr>
+          <w:highlight w:val="yellow"/>
+        </w:rPr>
         <w:t xml:space="preserve">Além disso, desprezou-se interferências entre </w:t>
       </w:r>
       <w:proofErr w:type="spellStart"/>
       <w:r>
+        <w:rPr>
+          <w:highlight w:val="yellow"/>
+        </w:rPr>
         <w:t>APs</w:t>
       </w:r>
       <w:proofErr w:type="spellEnd"/>
       <w:r>
-        <w:t xml:space="preserve"> e de obstáculos internos na transmissão da rede. </w:t>
+        <w:rPr>
+          <w:highlight w:val="yellow"/>
+        </w:rPr>
+        <w:t xml:space="preserve"> e de obstáculos internos na transmissão da rede.</w:t>
+      </w:r>
+      <w:r>
+        <w:t xml:space="preserve"> </w:t>
       </w:r>
     </w:p>
     <w:p>
@@ -413,7 +509,7 @@
           <w:insideH w:val="none" w:sz="0" w:space="0" w:color="auto"/>
           <w:insideV w:val="none" w:sz="0" w:space="0" w:color="auto"/>
         </w:tblBorders>
-        <w:tblLook w:val="04A0" w:firstRow="1" w:lastRow="0" w:firstColumn="1" w:lastColumn="0" w:noHBand="0" w:noVBand="1"/>
+        <w:tblLook w:val="04A0"/>
       </w:tblPr>
       <w:tblGrid>
         <w:gridCol w:w="899"/>
@@ -483,7 +579,6 @@
                 <w:vertAlign w:val="subscript"/>
               </w:rPr>
             </w:pPr>
-            <w:proofErr w:type="spellStart"/>
             <w:r>
               <w:t>C</w:t>
             </w:r>
@@ -493,7 +588,6 @@
               </w:rPr>
               <w:t>i</w:t>
             </w:r>
-            <w:proofErr w:type="spellEnd"/>
           </w:p>
         </w:tc>
         <w:tc>
@@ -1341,28 +1435,15 @@
         <w:pStyle w:val="Ttulo1"/>
       </w:pPr>
       <w:r>
-        <w:t xml:space="preserve">Otimizações </w:t>
-      </w:r>
-      <w:proofErr w:type="spellStart"/>
-      <w:r>
-        <w:t>mono-objetivo</w:t>
-      </w:r>
-      <w:proofErr w:type="spellEnd"/>
-    </w:p>
-    <w:p>
-      <w:pPr>
-        <w:pStyle w:val="Text"/>
-      </w:pPr>
-      <w:r>
-        <w:t xml:space="preserve">As otimizações </w:t>
-      </w:r>
-      <w:proofErr w:type="spellStart"/>
-      <w:r>
-        <w:t>mono-objetivo</w:t>
-      </w:r>
-      <w:proofErr w:type="spellEnd"/>
-      <w:r>
-        <w:t xml:space="preserve"> do problema foram realizadas por meio do algoritmo </w:t>
+        <w:t>Otimizações mono-objetivo</w:t>
+      </w:r>
+    </w:p>
+    <w:p>
+      <w:pPr>
+        <w:pStyle w:val="Text"/>
+      </w:pPr>
+      <w:r>
+        <w:t xml:space="preserve">As otimizações mono-objetivo do problema foram realizadas por meio do algoritmo </w:t>
       </w:r>
       <w:proofErr w:type="spellStart"/>
       <w:r>
@@ -2209,15 +2290,15 @@
         <w:t xml:space="preserve">O algoritmo então repete o processo de geração, comparação e substituição de soluções por um número finito de iterações ou até que </w:t>
       </w:r>
       <w:r>
-        <w:t xml:space="preserve">após um certo número de repetições não haja alteração da melhor função objetivo encontrada. O processo de otimização é repetido cinco vezes e então são </w:t>
+        <w:t xml:space="preserve">após um certo número de repetições não haja alteração da melhor função objetivo encontrada. O processo de </w:t>
       </w:r>
       <w:proofErr w:type="gramStart"/>
       <w:r>
-        <w:t>mostrado</w:t>
+        <w:t>otimização</w:t>
       </w:r>
       <w:proofErr w:type="gramEnd"/>
       <w:r>
-        <w:t xml:space="preserve"> os gráficos de </w:t>
+        <w:t xml:space="preserve"> é repetido cinco vezes e então são mostrado os gráficos de </w:t>
       </w:r>
       <w:r>
         <w:rPr>
@@ -2310,24 +2391,24 @@
         <w:t xml:space="preserve">: Realiza a alteração do valor </w:t>
       </w:r>
       <w:r>
-        <w:t xml:space="preserve">do eixo x de um ponto de acesso de forma aleatória, segundo a </w:t>
-      </w:r>
-      <w:proofErr w:type="gramStart"/>
-      <w:r>
-        <w:t>formula</w:t>
-      </w:r>
-      <w:proofErr w:type="gramEnd"/>
-      <w:r>
-        <w:t xml:space="preserve">: </w:t>
+        <w:t xml:space="preserve">do eixo x de um ponto de acesso de forma aleatória, segundo a formula: </w:t>
       </w:r>
       <m:oMath>
         <m:r>
           <w:rPr>
             <w:rFonts w:ascii="Cambria Math" w:hAnsi="Cambria Math"/>
           </w:rPr>
-          <m:t>eixo=eixo+sigma∙rand()</m:t>
+          <m:t>eixo=eixo+sigma∙rand(</m:t>
+        </m:r>
+        <w:proofErr w:type="gramStart"/>
+        <m:r>
+          <w:rPr>
+            <w:rFonts w:ascii="Cambria Math" w:hAnsi="Cambria Math"/>
+          </w:rPr>
+          <m:t>)</m:t>
         </m:r>
       </m:oMath>
+      <w:proofErr w:type="gramEnd"/>
     </w:p>
     <w:p>
       <w:pPr>
@@ -2353,24 +2434,24 @@
         <w:t xml:space="preserve"> </w:t>
       </w:r>
       <w:r>
-        <w:t xml:space="preserve">de forma aleatória, segundo a </w:t>
-      </w:r>
-      <w:proofErr w:type="gramStart"/>
-      <w:r>
-        <w:t>formula</w:t>
-      </w:r>
-      <w:proofErr w:type="gramEnd"/>
-      <w:r>
-        <w:t xml:space="preserve">: </w:t>
+        <w:t xml:space="preserve">de forma aleatória, segundo a formula: </w:t>
       </w:r>
       <m:oMath>
         <m:r>
           <w:rPr>
             <w:rFonts w:ascii="Cambria Math" w:hAnsi="Cambria Math"/>
           </w:rPr>
-          <m:t>eixo=eixo+sigma∙rand()</m:t>
+          <m:t>eixo=eixo+sigma∙rand(</m:t>
+        </m:r>
+        <w:proofErr w:type="gramStart"/>
+        <m:r>
+          <w:rPr>
+            <w:rFonts w:ascii="Cambria Math" w:hAnsi="Cambria Math"/>
+          </w:rPr>
+          <m:t>)</m:t>
         </m:r>
       </m:oMath>
+      <w:proofErr w:type="gramEnd"/>
     </w:p>
     <w:p>
       <w:pPr>
@@ -2390,24 +2471,24 @@
         <w:t>: Realiza a alteraç</w:t>
       </w:r>
       <w:r>
-        <w:t xml:space="preserve">ão em cada eixo do ponto de acesso de forma aleatória, segundo a </w:t>
-      </w:r>
-      <w:proofErr w:type="gramStart"/>
-      <w:r>
-        <w:t>formula</w:t>
-      </w:r>
-      <w:proofErr w:type="gramEnd"/>
-      <w:r>
-        <w:t xml:space="preserve">: </w:t>
+        <w:t xml:space="preserve">ão em cada eixo do ponto de acesso de forma aleatória, segundo a formula: </w:t>
       </w:r>
       <m:oMath>
         <m:r>
           <w:rPr>
             <w:rFonts w:ascii="Cambria Math" w:hAnsi="Cambria Math"/>
           </w:rPr>
-          <m:t>eixo=eixo+sigma∙rand()</m:t>
+          <m:t>eixo=eixo+sigma∙rand(</m:t>
+        </m:r>
+        <w:proofErr w:type="gramStart"/>
+        <m:r>
+          <w:rPr>
+            <w:rFonts w:ascii="Cambria Math" w:hAnsi="Cambria Math"/>
+          </w:rPr>
+          <m:t>)</m:t>
         </m:r>
       </m:oMath>
+      <w:proofErr w:type="gramEnd"/>
     </w:p>
     <w:p>
       <w:pPr>
@@ -2570,6 +2651,7 @@
         <w:t xml:space="preserve"> Selecionam-se dois pontos </w:t>
       </w:r>
       <w:r>
+        <w:lastRenderedPageBreak/>
         <w:t xml:space="preserve">aleatórios no eixo. </w:t>
       </w:r>
       <w:r>
@@ -2815,55 +2897,8 @@
         <w:rPr>
           <w:noProof/>
         </w:rPr>
-        <w:pict w14:anchorId="73070F18">
-          <v:shapetype id="_x0000_t202" coordsize="21600,21600" o:spt="202" path="m,l,21600r21600,l21600,xe">
-            <v:stroke joinstyle="miter"/>
-            <v:path gradientshapeok="t" o:connecttype="rect"/>
-          </v:shapetype>
-          <v:shape id="Caixa de Texto 2" o:spid="_x0000_s1026" type="#_x0000_t202" style="position:absolute;left:0;text-align:left;margin-left:94.2pt;margin-top:131pt;width:113.15pt;height:16.4pt;z-index:251659264;visibility:visible;mso-height-percent:200;mso-wrap-distance-left:9pt;mso-wrap-distance-top:3.6pt;mso-wrap-distance-right:9pt;mso-wrap-distance-bottom:3.6pt;mso-position-horizontal-relative:text;mso-position-vertical-relative:text;mso-height-percent:200;mso-width-relative:margin;mso-height-relative:margin;v-text-anchor:top" filled="f" stroked="f">
-            <v:textbox style="mso-fit-shape-to-text:t">
-              <w:txbxContent>
-                <w:p>
-                  <w:pPr>
-                    <w:jc w:val="center"/>
-                    <w:rPr>
-                      <w:sz w:val="16"/>
-                      <w:szCs w:val="16"/>
-                    </w:rPr>
-                  </w:pPr>
-                  <w:r>
-                    <w:rPr>
-                      <w:sz w:val="16"/>
-                      <w:szCs w:val="16"/>
-                    </w:rPr>
-                    <w:t>Reinicialização da temperatura</w:t>
-                  </w:r>
-                </w:p>
-              </w:txbxContent>
-            </v:textbox>
-          </v:shape>
-        </w:pict>
-      </w:r>
-      <w:r>
-        <w:rPr>
-          <w:noProof/>
-        </w:rPr>
-        <w:pict w14:anchorId="649628C1">
-          <v:shapetype id="_x0000_t32" coordsize="21600,21600" o:spt="32" o:oned="t" path="m,l21600,21600e" filled="f">
-            <v:path arrowok="t" fillok="f" o:connecttype="none"/>
-            <o:lock v:ext="edit" shapetype="t"/>
-          </v:shapetype>
-          <v:shape id="_x0000_s1027" type="#_x0000_t32" style="position:absolute;left:0;text-align:left;margin-left:74.45pt;margin-top:138.75pt;width:24.5pt;height:39.1pt;flip:x;z-index:251660288" o:connectortype="straight">
-            <v:stroke endarrow="block"/>
-          </v:shape>
-        </w:pict>
-      </w:r>
-      <w:r>
-        <w:rPr>
-          <w:noProof/>
-        </w:rPr>
         <w:drawing>
-          <wp:inline distT="0" distB="0" distL="0" distR="0" wp14:anchorId="0CC6CAEE" wp14:editId="2F02C04C">
+          <wp:inline distT="0" distB="0" distL="0" distR="0">
             <wp:extent cx="2831899" cy="2821068"/>
             <wp:effectExtent l="0" t="0" r="0" b="0"/>
             <wp:docPr id="7" name="Imagem 7"/>
@@ -2883,7 +2918,7 @@
                     <a:blip r:embed="rId8">
                       <a:extLst>
                         <a:ext uri="{28A0092B-C50C-407E-A947-70E740481C1C}">
-                          <a14:useLocalDpi xmlns:a14="http://schemas.microsoft.com/office/drawing/2010/main" val="0"/>
+                          <a14:useLocalDpi xmlns:a14="http://schemas.microsoft.com/office/drawing/2010/main" xmlns:wps="http://schemas.microsoft.com/office/word/2010/wordprocessingShape" xmlns:wpi="http://schemas.microsoft.com/office/word/2010/wordprocessingInk" xmlns:wpg="http://schemas.microsoft.com/office/word/2010/wordprocessingGroup" xmlns:w16se="http://schemas.microsoft.com/office/word/2015/wordml/symex" xmlns:w16cid="http://schemas.microsoft.com/office/word/2016/wordml/cid" xmlns:w15="http://schemas.microsoft.com/office/word/2012/wordml" xmlns:w14="http://schemas.microsoft.com/office/word/2010/wordml" xmlns:w="http://schemas.openxmlformats.org/wordprocessingml/2006/main" xmlns:w10="urn:schemas-microsoft-com:office:word" xmlns:wp14="http://schemas.microsoft.com/office/word/2010/wordprocessingDrawing" xmlns:v="urn:schemas-microsoft-com:vml" xmlns:o="urn:schemas-microsoft-com:office:office" xmlns:am3d="http://schemas.microsoft.com/office/drawing/2017/model3d" xmlns:aink="http://schemas.microsoft.com/office/drawing/2016/ink" xmlns:mc="http://schemas.openxmlformats.org/markup-compatibility/2006" xmlns:cx8="http://schemas.microsoft.com/office/drawing/2016/5/14/chartex" xmlns:cx7="http://schemas.microsoft.com/office/drawing/2016/5/13/chartex" xmlns:cx6="http://schemas.microsoft.com/office/drawing/2016/5/12/chartex" xmlns:cx5="http://schemas.microsoft.com/office/drawing/2016/5/11/chartex" xmlns:cx4="http://schemas.microsoft.com/office/drawing/2016/5/10/chartex" xmlns:cx3="http://schemas.microsoft.com/office/drawing/2016/5/9/chartex" xmlns:cx2="http://schemas.microsoft.com/office/drawing/2015/10/21/chartex" xmlns:cx1="http://schemas.microsoft.com/office/drawing/2015/9/8/chartex" xmlns:cx="http://schemas.microsoft.com/office/drawing/2014/chartex" xmlns:wpc="http://schemas.microsoft.com/office/word/2010/wordprocessingCanvas" xmlns="" val="0"/>
                         </a:ext>
                       </a:extLst>
                     </a:blip>
@@ -2951,7 +2986,7 @@
           <w:sz w:val="16"/>
         </w:rPr>
         <w:drawing>
-          <wp:inline distT="0" distB="0" distL="0" distR="0" wp14:anchorId="31EFCF2A" wp14:editId="58E39CF8">
+          <wp:inline distT="0" distB="0" distL="0" distR="0">
             <wp:extent cx="2760743" cy="2512088"/>
             <wp:effectExtent l="0" t="0" r="0" b="0"/>
             <wp:docPr id="8" name="Imagem 8"/>
@@ -2971,7 +3006,7 @@
                     <a:blip r:embed="rId9">
                       <a:extLst>
                         <a:ext uri="{28A0092B-C50C-407E-A947-70E740481C1C}">
-                          <a14:useLocalDpi xmlns:a14="http://schemas.microsoft.com/office/drawing/2010/main" val="0"/>
+                          <a14:useLocalDpi xmlns:a14="http://schemas.microsoft.com/office/drawing/2010/main" xmlns:wps="http://schemas.microsoft.com/office/word/2010/wordprocessingShape" xmlns:wpi="http://schemas.microsoft.com/office/word/2010/wordprocessingInk" xmlns:wpg="http://schemas.microsoft.com/office/word/2010/wordprocessingGroup" xmlns:w16se="http://schemas.microsoft.com/office/word/2015/wordml/symex" xmlns:w16cid="http://schemas.microsoft.com/office/word/2016/wordml/cid" xmlns:w15="http://schemas.microsoft.com/office/word/2012/wordml" xmlns:w14="http://schemas.microsoft.com/office/word/2010/wordml" xmlns:w="http://schemas.openxmlformats.org/wordprocessingml/2006/main" xmlns:w10="urn:schemas-microsoft-com:office:word" xmlns:wp14="http://schemas.microsoft.com/office/word/2010/wordprocessingDrawing" xmlns:v="urn:schemas-microsoft-com:vml" xmlns:o="urn:schemas-microsoft-com:office:office" xmlns:am3d="http://schemas.microsoft.com/office/drawing/2017/model3d" xmlns:aink="http://schemas.microsoft.com/office/drawing/2016/ink" xmlns:mc="http://schemas.openxmlformats.org/markup-compatibility/2006" xmlns:cx8="http://schemas.microsoft.com/office/drawing/2016/5/14/chartex" xmlns:cx7="http://schemas.microsoft.com/office/drawing/2016/5/13/chartex" xmlns:cx6="http://schemas.microsoft.com/office/drawing/2016/5/12/chartex" xmlns:cx5="http://schemas.microsoft.com/office/drawing/2016/5/11/chartex" xmlns:cx4="http://schemas.microsoft.com/office/drawing/2016/5/10/chartex" xmlns:cx3="http://schemas.microsoft.com/office/drawing/2016/5/9/chartex" xmlns:cx2="http://schemas.microsoft.com/office/drawing/2015/10/21/chartex" xmlns:cx1="http://schemas.microsoft.com/office/drawing/2015/9/8/chartex" xmlns:cx="http://schemas.microsoft.com/office/drawing/2014/chartex" xmlns:wpc="http://schemas.microsoft.com/office/word/2010/wordprocessingCanvas" xmlns="" val="0"/>
                         </a:ext>
                       </a:extLst>
                     </a:blip>
@@ -2992,7 +3027,7 @@
                     </a:ln>
                     <a:extLst>
                       <a:ext uri="{53640926-AAD7-44D8-BBD7-CCE9431645EC}">
-                        <a14:shadowObscured xmlns:a14="http://schemas.microsoft.com/office/drawing/2010/main"/>
+                        <a14:shadowObscured xmlns:a14="http://schemas.microsoft.com/office/drawing/2010/main" xmlns:wps="http://schemas.microsoft.com/office/word/2010/wordprocessingShape" xmlns:wpi="http://schemas.microsoft.com/office/word/2010/wordprocessingInk" xmlns:wpg="http://schemas.microsoft.com/office/word/2010/wordprocessingGroup" xmlns:w16se="http://schemas.microsoft.com/office/word/2015/wordml/symex" xmlns:w16cid="http://schemas.microsoft.com/office/word/2016/wordml/cid" xmlns:w15="http://schemas.microsoft.com/office/word/2012/wordml" xmlns:w14="http://schemas.microsoft.com/office/word/2010/wordml" xmlns:w="http://schemas.openxmlformats.org/wordprocessingml/2006/main" xmlns:w10="urn:schemas-microsoft-com:office:word" xmlns:wp14="http://schemas.microsoft.com/office/word/2010/wordprocessingDrawing" xmlns:v="urn:schemas-microsoft-com:vml" xmlns:o="urn:schemas-microsoft-com:office:office" xmlns:am3d="http://schemas.microsoft.com/office/drawing/2017/model3d" xmlns:aink="http://schemas.microsoft.com/office/drawing/2016/ink" xmlns:mc="http://schemas.openxmlformats.org/markup-compatibility/2006" xmlns:cx8="http://schemas.microsoft.com/office/drawing/2016/5/14/chartex" xmlns:cx7="http://schemas.microsoft.com/office/drawing/2016/5/13/chartex" xmlns:cx6="http://schemas.microsoft.com/office/drawing/2016/5/12/chartex" xmlns:cx5="http://schemas.microsoft.com/office/drawing/2016/5/11/chartex" xmlns:cx4="http://schemas.microsoft.com/office/drawing/2016/5/10/chartex" xmlns:cx3="http://schemas.microsoft.com/office/drawing/2016/5/9/chartex" xmlns:cx2="http://schemas.microsoft.com/office/drawing/2015/10/21/chartex" xmlns:cx1="http://schemas.microsoft.com/office/drawing/2015/9/8/chartex" xmlns:cx="http://schemas.microsoft.com/office/drawing/2014/chartex" xmlns:wpc="http://schemas.microsoft.com/office/word/2010/wordprocessingCanvas" xmlns=""/>
                       </a:ext>
                     </a:extLst>
                   </pic:spPr>
@@ -3216,67 +3251,8 @@
         <w:rPr>
           <w:noProof/>
         </w:rPr>
-        <w:pict w14:anchorId="649628C1">
-          <v:shape id="_x0000_s1031" type="#_x0000_t32" style="position:absolute;left:0;text-align:left;margin-left:113pt;margin-top:180.5pt;width:1.55pt;height:41.95pt;flip:x;z-index:251664384" o:connectortype="straight">
-            <v:stroke endarrow="block"/>
-          </v:shape>
-        </w:pict>
-      </w:r>
-      <w:r>
-        <w:rPr>
-          <w:noProof/>
-        </w:rPr>
-        <w:pict w14:anchorId="649628C1">
-          <v:shape id="_x0000_s1029" type="#_x0000_t32" style="position:absolute;left:0;text-align:left;margin-left:45pt;margin-top:180.5pt;width:23.75pt;height:35.25pt;flip:x;z-index:251662336" o:connectortype="straight">
-            <v:stroke endarrow="block"/>
-          </v:shape>
-        </w:pict>
-      </w:r>
-      <w:r>
-        <w:rPr>
-          <w:noProof/>
-        </w:rPr>
-        <w:pict w14:anchorId="649628C1">
-          <v:shape id="_x0000_s1030" type="#_x0000_t32" style="position:absolute;left:0;text-align:left;margin-left:69.5pt;margin-top:179.15pt;width:27.65pt;height:43.3pt;flip:x;z-index:251663360" o:connectortype="straight">
-            <v:stroke endarrow="block"/>
-          </v:shape>
-        </w:pict>
-      </w:r>
-      <w:r>
-        <w:rPr>
-          <w:noProof/>
-        </w:rPr>
-        <w:pict w14:anchorId="73070F18">
-          <v:shape id="_x0000_s1028" type="#_x0000_t202" style="position:absolute;left:0;text-align:left;margin-left:65.5pt;margin-top:164.1pt;width:113.15pt;height:16.4pt;z-index:251661312;visibility:visible;mso-height-percent:200;mso-wrap-distance-left:9pt;mso-wrap-distance-top:3.6pt;mso-wrap-distance-right:9pt;mso-wrap-distance-bottom:3.6pt;mso-position-horizontal-relative:text;mso-position-vertical-relative:text;mso-height-percent:200;mso-width-relative:margin;mso-height-relative:margin;v-text-anchor:top" filled="f" stroked="f">
-            <v:textbox style="mso-fit-shape-to-text:t">
-              <w:txbxContent>
-                <w:p>
-                  <w:pPr>
-                    <w:jc w:val="center"/>
-                    <w:rPr>
-                      <w:sz w:val="16"/>
-                      <w:szCs w:val="16"/>
-                    </w:rPr>
-                  </w:pPr>
-                  <w:r>
-                    <w:rPr>
-                      <w:sz w:val="16"/>
-                      <w:szCs w:val="16"/>
-                    </w:rPr>
-                    <w:t>Reinicialização da temperatura</w:t>
-                  </w:r>
-                </w:p>
-              </w:txbxContent>
-            </v:textbox>
-          </v:shape>
-        </w:pict>
-      </w:r>
-      <w:r>
-        <w:rPr>
-          <w:noProof/>
-        </w:rPr>
         <w:drawing>
-          <wp:inline distT="0" distB="0" distL="0" distR="0" wp14:anchorId="71DBAD52" wp14:editId="1BF36805">
+          <wp:inline distT="0" distB="0" distL="0" distR="0">
             <wp:extent cx="3116045" cy="3250642"/>
             <wp:effectExtent l="0" t="0" r="0" b="0"/>
             <wp:docPr id="9" name="Imagem 9"/>
@@ -3296,7 +3272,7 @@
                     <a:blip r:embed="rId10">
                       <a:extLst>
                         <a:ext uri="{28A0092B-C50C-407E-A947-70E740481C1C}">
-                          <a14:useLocalDpi xmlns:a14="http://schemas.microsoft.com/office/drawing/2010/main" val="0"/>
+                          <a14:useLocalDpi xmlns:a14="http://schemas.microsoft.com/office/drawing/2010/main" xmlns:wps="http://schemas.microsoft.com/office/word/2010/wordprocessingShape" xmlns:wpi="http://schemas.microsoft.com/office/word/2010/wordprocessingInk" xmlns:wpg="http://schemas.microsoft.com/office/word/2010/wordprocessingGroup" xmlns:w16se="http://schemas.microsoft.com/office/word/2015/wordml/symex" xmlns:w16cid="http://schemas.microsoft.com/office/word/2016/wordml/cid" xmlns:w15="http://schemas.microsoft.com/office/word/2012/wordml" xmlns:w14="http://schemas.microsoft.com/office/word/2010/wordml" xmlns:w="http://schemas.openxmlformats.org/wordprocessingml/2006/main" xmlns:w10="urn:schemas-microsoft-com:office:word" xmlns:wp14="http://schemas.microsoft.com/office/word/2010/wordprocessingDrawing" xmlns:v="urn:schemas-microsoft-com:vml" xmlns:o="urn:schemas-microsoft-com:office:office" xmlns:am3d="http://schemas.microsoft.com/office/drawing/2017/model3d" xmlns:aink="http://schemas.microsoft.com/office/drawing/2016/ink" xmlns:mc="http://schemas.openxmlformats.org/markup-compatibility/2006" xmlns:cx8="http://schemas.microsoft.com/office/drawing/2016/5/14/chartex" xmlns:cx7="http://schemas.microsoft.com/office/drawing/2016/5/13/chartex" xmlns:cx6="http://schemas.microsoft.com/office/drawing/2016/5/12/chartex" xmlns:cx5="http://schemas.microsoft.com/office/drawing/2016/5/11/chartex" xmlns:cx4="http://schemas.microsoft.com/office/drawing/2016/5/10/chartex" xmlns:cx3="http://schemas.microsoft.com/office/drawing/2016/5/9/chartex" xmlns:cx2="http://schemas.microsoft.com/office/drawing/2015/10/21/chartex" xmlns:cx1="http://schemas.microsoft.com/office/drawing/2015/9/8/chartex" xmlns:cx="http://schemas.microsoft.com/office/drawing/2014/chartex" xmlns:wpc="http://schemas.microsoft.com/office/word/2010/wordprocessingCanvas" xmlns="" val="0"/>
                         </a:ext>
                       </a:extLst>
                     </a:blip>
@@ -3317,7 +3293,7 @@
                     </a:ln>
                     <a:extLst>
                       <a:ext uri="{53640926-AAD7-44D8-BBD7-CCE9431645EC}">
-                        <a14:shadowObscured xmlns:a14="http://schemas.microsoft.com/office/drawing/2010/main"/>
+                        <a14:shadowObscured xmlns:a14="http://schemas.microsoft.com/office/drawing/2010/main" xmlns:wps="http://schemas.microsoft.com/office/word/2010/wordprocessingShape" xmlns:wpi="http://schemas.microsoft.com/office/word/2010/wordprocessingInk" xmlns:wpg="http://schemas.microsoft.com/office/word/2010/wordprocessingGroup" xmlns:w16se="http://schemas.microsoft.com/office/word/2015/wordml/symex" xmlns:w16cid="http://schemas.microsoft.com/office/word/2016/wordml/cid" xmlns:w15="http://schemas.microsoft.com/office/word/2012/wordml" xmlns:w14="http://schemas.microsoft.com/office/word/2010/wordml" xmlns:w="http://schemas.openxmlformats.org/wordprocessingml/2006/main" xmlns:w10="urn:schemas-microsoft-com:office:word" xmlns:wp14="http://schemas.microsoft.com/office/word/2010/wordprocessingDrawing" xmlns:v="urn:schemas-microsoft-com:vml" xmlns:o="urn:schemas-microsoft-com:office:office" xmlns:am3d="http://schemas.microsoft.com/office/drawing/2017/model3d" xmlns:aink="http://schemas.microsoft.com/office/drawing/2016/ink" xmlns:mc="http://schemas.openxmlformats.org/markup-compatibility/2006" xmlns:cx8="http://schemas.microsoft.com/office/drawing/2016/5/14/chartex" xmlns:cx7="http://schemas.microsoft.com/office/drawing/2016/5/13/chartex" xmlns:cx6="http://schemas.microsoft.com/office/drawing/2016/5/12/chartex" xmlns:cx5="http://schemas.microsoft.com/office/drawing/2016/5/11/chartex" xmlns:cx4="http://schemas.microsoft.com/office/drawing/2016/5/10/chartex" xmlns:cx3="http://schemas.microsoft.com/office/drawing/2016/5/9/chartex" xmlns:cx2="http://schemas.microsoft.com/office/drawing/2015/10/21/chartex" xmlns:cx1="http://schemas.microsoft.com/office/drawing/2015/9/8/chartex" xmlns:cx="http://schemas.microsoft.com/office/drawing/2014/chartex" xmlns:wpc="http://schemas.microsoft.com/office/word/2010/wordprocessingCanvas" xmlns=""/>
                       </a:ext>
                     </a:extLst>
                   </pic:spPr>
@@ -3371,7 +3347,7 @@
           <w:sz w:val="16"/>
         </w:rPr>
         <w:drawing>
-          <wp:inline distT="0" distB="0" distL="0" distR="0" wp14:anchorId="6D56CFFF" wp14:editId="3A6C123A">
+          <wp:inline distT="0" distB="0" distL="0" distR="0">
             <wp:extent cx="3154680" cy="3142615"/>
             <wp:effectExtent l="0" t="0" r="0" b="0"/>
             <wp:docPr id="11" name="Imagem 11"/>
@@ -3391,7 +3367,7 @@
                     <a:blip r:embed="rId11">
                       <a:extLst>
                         <a:ext uri="{28A0092B-C50C-407E-A947-70E740481C1C}">
-                          <a14:useLocalDpi xmlns:a14="http://schemas.microsoft.com/office/drawing/2010/main" val="0"/>
+                          <a14:useLocalDpi xmlns:a14="http://schemas.microsoft.com/office/drawing/2010/main" xmlns:wps="http://schemas.microsoft.com/office/word/2010/wordprocessingShape" xmlns:wpi="http://schemas.microsoft.com/office/word/2010/wordprocessingInk" xmlns:wpg="http://schemas.microsoft.com/office/word/2010/wordprocessingGroup" xmlns:w16se="http://schemas.microsoft.com/office/word/2015/wordml/symex" xmlns:w16cid="http://schemas.microsoft.com/office/word/2016/wordml/cid" xmlns:w15="http://schemas.microsoft.com/office/word/2012/wordml" xmlns:w14="http://schemas.microsoft.com/office/word/2010/wordml" xmlns:w="http://schemas.openxmlformats.org/wordprocessingml/2006/main" xmlns:w10="urn:schemas-microsoft-com:office:word" xmlns:wp14="http://schemas.microsoft.com/office/word/2010/wordprocessingDrawing" xmlns:v="urn:schemas-microsoft-com:vml" xmlns:o="urn:schemas-microsoft-com:office:office" xmlns:am3d="http://schemas.microsoft.com/office/drawing/2017/model3d" xmlns:aink="http://schemas.microsoft.com/office/drawing/2016/ink" xmlns:mc="http://schemas.openxmlformats.org/markup-compatibility/2006" xmlns:cx8="http://schemas.microsoft.com/office/drawing/2016/5/14/chartex" xmlns:cx7="http://schemas.microsoft.com/office/drawing/2016/5/13/chartex" xmlns:cx6="http://schemas.microsoft.com/office/drawing/2016/5/12/chartex" xmlns:cx5="http://schemas.microsoft.com/office/drawing/2016/5/11/chartex" xmlns:cx4="http://schemas.microsoft.com/office/drawing/2016/5/10/chartex" xmlns:cx3="http://schemas.microsoft.com/office/drawing/2016/5/9/chartex" xmlns:cx2="http://schemas.microsoft.com/office/drawing/2015/10/21/chartex" xmlns:cx1="http://schemas.microsoft.com/office/drawing/2015/9/8/chartex" xmlns:cx="http://schemas.microsoft.com/office/drawing/2014/chartex" xmlns:wpc="http://schemas.microsoft.com/office/word/2010/wordprocessingCanvas" xmlns="" val="0"/>
                         </a:ext>
                       </a:extLst>
                     </a:blip>
@@ -3456,6 +3432,7 @@
         <w:pStyle w:val="Ttulo1"/>
       </w:pPr>
       <w:r>
+        <w:lastRenderedPageBreak/>
         <w:t xml:space="preserve">Otimização </w:t>
       </w:r>
       <w:proofErr w:type="spellStart"/>
@@ -3486,15 +3463,32 @@
       </w:r>
       <w:proofErr w:type="spellEnd"/>
       <w:r>
-        <w:t xml:space="preserve"> inicializa uma solução e estabelece a temperatura inicial de forma similar ao processo de otimização </w:t>
+        <w:t xml:space="preserve"> inicializa uma solução e estabelece a temperatura inicial de forma similar ao processo de otimização mono-objetivo. </w:t>
+      </w:r>
+    </w:p>
+    <w:p>
+      <w:pPr>
+        <w:pStyle w:val="Ttulo2"/>
+      </w:pPr>
+      <w:r>
+        <w:t>Estruturas de vizinhança</w:t>
+      </w:r>
+    </w:p>
+    <w:p>
+      <w:pPr>
+        <w:pStyle w:val="Text"/>
+        <w:ind w:firstLine="144"/>
+      </w:pPr>
+      <w:r>
+        <w:t xml:space="preserve">As estruturas de vizinhança utilizadas para a otimização </w:t>
       </w:r>
       <w:proofErr w:type="spellStart"/>
       <w:r>
-        <w:t>mono-objetivo</w:t>
+        <w:t>multi-objetivo</w:t>
       </w:r>
       <w:proofErr w:type="spellEnd"/>
       <w:r>
-        <w:t xml:space="preserve">. </w:t>
+        <w:t xml:space="preserve"> é a mesma usada para a otimização mono-objetivo.</w:t>
       </w:r>
     </w:p>
     <w:p>
@@ -3502,7 +3496,7 @@
         <w:pStyle w:val="Ttulo2"/>
       </w:pPr>
       <w:r>
-        <w:t>Estruturas de vizinhança</w:t>
+        <w:t>Minimização por soma ponderada</w:t>
       </w:r>
     </w:p>
     <w:p>
@@ -3511,31 +3505,30 @@
         <w:ind w:firstLine="144"/>
       </w:pPr>
       <w:r>
-        <w:t xml:space="preserve">As estruturas de vizinhança utilizadas para a otimização </w:t>
+        <w:rPr>
+          <w:highlight w:val="yellow"/>
+        </w:rPr>
+        <w:t xml:space="preserve">O método implementado para a otimização </w:t>
       </w:r>
       <w:proofErr w:type="spellStart"/>
       <w:r>
+        <w:rPr>
+          <w:highlight w:val="yellow"/>
+        </w:rPr>
         <w:t>multi-objetivo</w:t>
       </w:r>
       <w:proofErr w:type="spellEnd"/>
       <w:r>
-        <w:t xml:space="preserve"> é a mesma usada para a otimização </w:t>
-      </w:r>
-      <w:proofErr w:type="spellStart"/>
-      <w:r>
-        <w:t>mono-objetivo</w:t>
-      </w:r>
-      <w:proofErr w:type="spellEnd"/>
-      <w:r>
-        <w:t>.</w:t>
-      </w:r>
-    </w:p>
-    <w:p>
-      <w:pPr>
-        <w:pStyle w:val="Ttulo2"/>
-      </w:pPr>
-      <w:r>
-        <w:t>Minimização por soma ponderada</w:t>
+        <w:rPr>
+          <w:highlight w:val="yellow"/>
+        </w:rPr>
+        <w:t xml:space="preserve"> foi o de soma ponderada, em que atribui se atribuiu um peso para a minimização da distância de 0,6 e para o número de pontos de acesso de 0,4. Realizou-se então, a coleta de 30 soluções e dessas foram identificadas as soluções Pareto-ótimas.</w:t>
+      </w:r>
+      <w:r>
+        <w:rPr>
+          <w:highlight w:val="yellow"/>
+        </w:rPr>
+        <w:t xml:space="preserve"> O resultado é mostrado na Figura 00.</w:t>
       </w:r>
     </w:p>
     <w:p>
@@ -3544,31 +3537,11 @@
         <w:ind w:firstLine="144"/>
       </w:pPr>
       <w:r>
-        <w:t xml:space="preserve">O método implementado para a otimização </w:t>
-      </w:r>
-      <w:proofErr w:type="spellStart"/>
-      <w:r>
-        <w:t>multi-objetivo</w:t>
-      </w:r>
-      <w:proofErr w:type="spellEnd"/>
-      <w:r>
-        <w:t xml:space="preserve"> foi o de soma ponderada, em que atribui se atribuiu um peso para a minimização da distância de 0,6 e para o número de pontos de acesso de 0,4. Realizou-se então, a coleta de 30 soluções e dessas foram identificadas as soluções Pareto-ótimas.</w:t>
-      </w:r>
-      <w:r>
-        <w:t xml:space="preserve"> O resultado é mostrado na Figura 00.</w:t>
-      </w:r>
-    </w:p>
-    <w:p>
-      <w:pPr>
-        <w:pStyle w:val="Text"/>
-        <w:ind w:firstLine="144"/>
-      </w:pPr>
-      <w:r>
         <w:rPr>
           <w:noProof/>
         </w:rPr>
         <w:drawing>
-          <wp:inline distT="0" distB="0" distL="0" distR="0" wp14:anchorId="591C591A" wp14:editId="3A3C6645">
+          <wp:inline distT="0" distB="0" distL="0" distR="0">
             <wp:extent cx="2958449" cy="3102618"/>
             <wp:effectExtent l="0" t="0" r="0" b="0"/>
             <wp:docPr id="10" name="Imagem 10"/>
@@ -3588,7 +3561,7 @@
                     <a:blip r:embed="rId12">
                       <a:extLst>
                         <a:ext uri="{28A0092B-C50C-407E-A947-70E740481C1C}">
-                          <a14:useLocalDpi xmlns:a14="http://schemas.microsoft.com/office/drawing/2010/main" val="0"/>
+                          <a14:useLocalDpi xmlns:a14="http://schemas.microsoft.com/office/drawing/2010/main" xmlns:wps="http://schemas.microsoft.com/office/word/2010/wordprocessingShape" xmlns:wpi="http://schemas.microsoft.com/office/word/2010/wordprocessingInk" xmlns:wpg="http://schemas.microsoft.com/office/word/2010/wordprocessingGroup" xmlns:w16se="http://schemas.microsoft.com/office/word/2015/wordml/symex" xmlns:w16cid="http://schemas.microsoft.com/office/word/2016/wordml/cid" xmlns:w15="http://schemas.microsoft.com/office/word/2012/wordml" xmlns:w14="http://schemas.microsoft.com/office/word/2010/wordml" xmlns:w="http://schemas.openxmlformats.org/wordprocessingml/2006/main" xmlns:w10="urn:schemas-microsoft-com:office:word" xmlns:wp14="http://schemas.microsoft.com/office/word/2010/wordprocessingDrawing" xmlns:v="urn:schemas-microsoft-com:vml" xmlns:o="urn:schemas-microsoft-com:office:office" xmlns:am3d="http://schemas.microsoft.com/office/drawing/2017/model3d" xmlns:aink="http://schemas.microsoft.com/office/drawing/2016/ink" xmlns:mc="http://schemas.openxmlformats.org/markup-compatibility/2006" xmlns:cx8="http://schemas.microsoft.com/office/drawing/2016/5/14/chartex" xmlns:cx7="http://schemas.microsoft.com/office/drawing/2016/5/13/chartex" xmlns:cx6="http://schemas.microsoft.com/office/drawing/2016/5/12/chartex" xmlns:cx5="http://schemas.microsoft.com/office/drawing/2016/5/11/chartex" xmlns:cx4="http://schemas.microsoft.com/office/drawing/2016/5/10/chartex" xmlns:cx3="http://schemas.microsoft.com/office/drawing/2016/5/9/chartex" xmlns:cx2="http://schemas.microsoft.com/office/drawing/2015/10/21/chartex" xmlns:cx1="http://schemas.microsoft.com/office/drawing/2015/9/8/chartex" xmlns:cx="http://schemas.microsoft.com/office/drawing/2014/chartex" xmlns:wpc="http://schemas.microsoft.com/office/word/2010/wordprocessingCanvas" xmlns="" val="0"/>
                         </a:ext>
                       </a:extLst>
                     </a:blip>
@@ -3609,7 +3582,7 @@
                     </a:ln>
                     <a:extLst>
                       <a:ext uri="{53640926-AAD7-44D8-BBD7-CCE9431645EC}">
-                        <a14:shadowObscured xmlns:a14="http://schemas.microsoft.com/office/drawing/2010/main"/>
+                        <a14:shadowObscured xmlns:a14="http://schemas.microsoft.com/office/drawing/2010/main" xmlns:wps="http://schemas.microsoft.com/office/word/2010/wordprocessingShape" xmlns:wpi="http://schemas.microsoft.com/office/word/2010/wordprocessingInk" xmlns:wpg="http://schemas.microsoft.com/office/word/2010/wordprocessingGroup" xmlns:w16se="http://schemas.microsoft.com/office/word/2015/wordml/symex" xmlns:w16cid="http://schemas.microsoft.com/office/word/2016/wordml/cid" xmlns:w15="http://schemas.microsoft.com/office/word/2012/wordml" xmlns:w14="http://schemas.microsoft.com/office/word/2010/wordml" xmlns:w="http://schemas.openxmlformats.org/wordprocessingml/2006/main" xmlns:w10="urn:schemas-microsoft-com:office:word" xmlns:wp14="http://schemas.microsoft.com/office/word/2010/wordprocessingDrawing" xmlns:v="urn:schemas-microsoft-com:vml" xmlns:o="urn:schemas-microsoft-com:office:office" xmlns:am3d="http://schemas.microsoft.com/office/drawing/2017/model3d" xmlns:aink="http://schemas.microsoft.com/office/drawing/2016/ink" xmlns:mc="http://schemas.openxmlformats.org/markup-compatibility/2006" xmlns:cx8="http://schemas.microsoft.com/office/drawing/2016/5/14/chartex" xmlns:cx7="http://schemas.microsoft.com/office/drawing/2016/5/13/chartex" xmlns:cx6="http://schemas.microsoft.com/office/drawing/2016/5/12/chartex" xmlns:cx5="http://schemas.microsoft.com/office/drawing/2016/5/11/chartex" xmlns:cx4="http://schemas.microsoft.com/office/drawing/2016/5/10/chartex" xmlns:cx3="http://schemas.microsoft.com/office/drawing/2016/5/9/chartex" xmlns:cx2="http://schemas.microsoft.com/office/drawing/2015/10/21/chartex" xmlns:cx1="http://schemas.microsoft.com/office/drawing/2015/9/8/chartex" xmlns:cx="http://schemas.microsoft.com/office/drawing/2014/chartex" xmlns:wpc="http://schemas.microsoft.com/office/word/2010/wordprocessingCanvas" xmlns=""/>
                       </a:ext>
                     </a:extLst>
                   </pic:spPr>
@@ -3630,11 +3603,14 @@
       <w:pPr>
         <w:pStyle w:val="Text"/>
         <w:ind w:firstLine="0"/>
-      </w:pPr>
-      <w:r>
         <w:rPr>
           <w:sz w:val="16"/>
         </w:rPr>
+      </w:pPr>
+      <w:r>
+        <w:rPr>
+          <w:sz w:val="16"/>
+        </w:rPr>
         <w:t xml:space="preserve">Fig. </w:t>
       </w:r>
       <w:r>
@@ -3647,7 +3623,21 @@
         <w:rPr>
           <w:sz w:val="16"/>
         </w:rPr>
-        <w:t xml:space="preserve">.  Resultado da otimização </w:t>
+        <w:t xml:space="preserve">.  Resultado da </w:t>
+      </w:r>
+      <w:proofErr w:type="gramStart"/>
+      <w:r>
+        <w:rPr>
+          <w:sz w:val="16"/>
+        </w:rPr>
+        <w:t>otimização</w:t>
+      </w:r>
+      <w:proofErr w:type="gramEnd"/>
+      <w:r>
+        <w:rPr>
+          <w:sz w:val="16"/>
+        </w:rPr>
+        <w:t xml:space="preserve"> </w:t>
       </w:r>
       <w:proofErr w:type="spellStart"/>
       <w:r>
@@ -3666,12 +3656,169 @@
     </w:p>
     <w:p>
       <w:pPr>
+        <w:pStyle w:val="Text"/>
+        <w:ind w:firstLine="0"/>
+        <w:rPr>
+          <w:sz w:val="16"/>
+        </w:rPr>
+      </w:pPr>
+    </w:p>
+    <w:p>
+      <w:pPr>
         <w:pStyle w:val="Ttulo1"/>
       </w:pPr>
       <w:r>
+        <w:t>Tomada de Decisão</w:t>
+      </w:r>
+    </w:p>
+    <w:p>
+      <w:pPr>
+        <w:jc w:val="both"/>
+      </w:pPr>
+      <w:r>
+        <w:t xml:space="preserve">Para a tomada de decisão, foram plicados dois métodos distintos ao conjunto de soluções </w:t>
+      </w:r>
+      <w:proofErr w:type="spellStart"/>
+      <w:r>
+        <w:t>Pareto-</w:t>
+      </w:r>
+      <w:proofErr w:type="gramStart"/>
+      <w:r>
+        <w:t>ótimas</w:t>
+      </w:r>
+      <w:proofErr w:type="spellEnd"/>
+      <w:r>
+        <w:t xml:space="preserve"> aproximad</w:t>
+      </w:r>
+      <w:r>
+        <w:t>o</w:t>
+      </w:r>
+      <w:r>
+        <w:t xml:space="preserve"> encontrad</w:t>
+      </w:r>
+      <w:r>
+        <w:t>o</w:t>
+      </w:r>
+      <w:proofErr w:type="gramEnd"/>
+      <w:r>
+        <w:t xml:space="preserve"> na minimização por soma ponderada, Figura 00.</w:t>
+      </w:r>
+      <w:r>
+        <w:t xml:space="preserve"> Os métodos aplicados foram o AHP e o PROMETHEE II.</w:t>
+      </w:r>
+    </w:p>
+    <w:p>
+      <w:pPr>
+        <w:pStyle w:val="Ttulo2"/>
+      </w:pPr>
+      <w:r>
+        <w:t>Critérios para a tomada de decisão</w:t>
+      </w:r>
+    </w:p>
+    <w:p>
+      <w:r>
+        <w:t>Foram levantados quatro critérios para a tomada de decisão, sendo eles:</w:t>
+      </w:r>
+    </w:p>
+    <w:p>
+      <w:pPr>
+        <w:pStyle w:val="PargrafodaLista"/>
+        <w:numPr>
+          <w:ilvl w:val="0"/>
+          <w:numId w:val="21"/>
+        </w:numPr>
+      </w:pPr>
+      <w:r>
+        <w:t>Total de pontos de acesso;</w:t>
+      </w:r>
+    </w:p>
+    <w:p>
+      <w:pPr>
+        <w:pStyle w:val="PargrafodaLista"/>
+        <w:numPr>
+          <w:ilvl w:val="0"/>
+          <w:numId w:val="21"/>
+        </w:numPr>
+      </w:pPr>
+      <w:r>
+        <w:t>Distância média entre clientes e ponto de acesso;</w:t>
+      </w:r>
+    </w:p>
+    <w:p>
+      <w:pPr>
+        <w:pStyle w:val="PargrafodaLista"/>
+        <w:numPr>
+          <w:ilvl w:val="0"/>
+          <w:numId w:val="21"/>
+        </w:numPr>
+      </w:pPr>
+      <w:r>
+        <w:t>Média de banda não utilizada por ponto de acesso e</w:t>
+      </w:r>
+    </w:p>
+    <w:p>
+      <w:pPr>
+        <w:pStyle w:val="PargrafodaLista"/>
+        <w:numPr>
+          <w:ilvl w:val="0"/>
+          <w:numId w:val="21"/>
+        </w:numPr>
+      </w:pPr>
+      <w:r>
+        <w:t>Número total de clientes não atendidos.</w:t>
+      </w:r>
+    </w:p>
+    <w:p>
+      <w:pPr>
+        <w:pStyle w:val="Ttulo2"/>
+      </w:pPr>
+      <w:r>
+        <w:t>AHP</w:t>
+      </w:r>
+    </w:p>
+    <w:p/>
+    <w:p>
+      <w:pPr>
+        <w:pStyle w:val="Ttulo2"/>
+      </w:pPr>
+      <w:r>
+        <w:lastRenderedPageBreak/>
+        <w:t>PROMETHEE II</w:t>
+      </w:r>
+    </w:p>
+    <w:p>
+      <w:r>
+        <w:t>Nesse método de tomada de decisão,</w:t>
+      </w:r>
+    </w:p>
+    <w:p>
+      <w:pPr>
+        <w:jc w:val="both"/>
+      </w:pPr>
+    </w:p>
+    <w:p>
+      <w:pPr>
+        <w:pStyle w:val="Text"/>
+        <w:ind w:firstLine="0"/>
+      </w:pPr>
+    </w:p>
+    <w:p>
+      <w:pPr>
+        <w:pStyle w:val="Ttulo1"/>
+        <w:rPr>
+          <w:highlight w:val="yellow"/>
+        </w:rPr>
+      </w:pPr>
+      <w:r>
+        <w:rPr>
+          <w:highlight w:val="yellow"/>
+        </w:rPr>
         <w:t>Discussão</w:t>
       </w:r>
       <w:r>
+        <w:rPr>
+          <w:highlight w:val="yellow"/>
+        </w:rPr>
         <w:t xml:space="preserve"> e conclusão</w:t>
       </w:r>
     </w:p>
@@ -3681,73 +3828,99 @@
         <w:ind w:firstLine="0"/>
       </w:pPr>
       <w:r>
-        <w:t xml:space="preserve">O algoritmo desenvolvido foi capaz de realizar as otimizações </w:t>
+        <w:rPr>
+          <w:highlight w:val="yellow"/>
+        </w:rPr>
+        <w:t xml:space="preserve">O algoritmo desenvolvido foi capaz de realizar as otimizações mono-objetivo e </w:t>
       </w:r>
       <w:proofErr w:type="spellStart"/>
       <w:r>
-        <w:t>mono-objetivo</w:t>
+        <w:rPr>
+          <w:highlight w:val="yellow"/>
+        </w:rPr>
+        <w:t>multi-objetivo</w:t>
       </w:r>
       <w:proofErr w:type="spellEnd"/>
       <w:r>
-        <w:t xml:space="preserve"> e </w:t>
+        <w:rPr>
+          <w:highlight w:val="yellow"/>
+        </w:rPr>
+        <w:t xml:space="preserve"> do problema. Para os cenários mono-objetivo, o algoritmo convergia para uma solução ótima </w:t>
+      </w:r>
+      <w:r>
+        <w:rPr>
+          <w:highlight w:val="yellow"/>
+        </w:rPr>
+        <w:t xml:space="preserve">após 1400-2500 iterações. Esse era também o número necessário para cada solução ótima encontrada no cenário </w:t>
       </w:r>
       <w:proofErr w:type="spellStart"/>
       <w:r>
+        <w:rPr>
+          <w:highlight w:val="yellow"/>
+        </w:rPr>
         <w:t>multi-objetivo</w:t>
       </w:r>
       <w:proofErr w:type="spellEnd"/>
       <w:r>
-        <w:t xml:space="preserve"> do problema. Para os cenários </w:t>
+        <w:rPr>
+          <w:highlight w:val="yellow"/>
+        </w:rPr>
+        <w:t xml:space="preserve">. Uma das limitações encontradas no cenário </w:t>
       </w:r>
       <w:proofErr w:type="spellStart"/>
       <w:r>
-        <w:t>mono-objetivo</w:t>
+        <w:rPr>
+          <w:highlight w:val="yellow"/>
+        </w:rPr>
+        <w:t>multi-objetivo</w:t>
       </w:r>
       <w:proofErr w:type="spellEnd"/>
       <w:r>
-        <w:t xml:space="preserve">, o algoritmo convergia para uma solução ótima </w:t>
-      </w:r>
-      <w:r>
-        <w:t xml:space="preserve">após 1400-2500 iterações. Esse era também o número necessário para cada solução ótima encontrada no cenário </w:t>
+        <w:rPr>
+          <w:highlight w:val="yellow"/>
+        </w:rPr>
+        <w:t xml:space="preserve"> foi a pequena quantidade de soluções </w:t>
       </w:r>
       <w:proofErr w:type="spellStart"/>
       <w:r>
+        <w:rPr>
+          <w:highlight w:val="yellow"/>
+        </w:rPr>
+        <w:t>pareto-ótimas</w:t>
+      </w:r>
+      <w:proofErr w:type="spellEnd"/>
+      <w:r>
+        <w:rPr>
+          <w:highlight w:val="yellow"/>
+        </w:rPr>
+        <w:t xml:space="preserve"> encontradas. Para um melhor mapeamento da </w:t>
+      </w:r>
+      <w:proofErr w:type="spellStart"/>
+      <w:r>
+        <w:rPr>
+          <w:highlight w:val="yellow"/>
+        </w:rPr>
+        <w:t>fronteria</w:t>
+      </w:r>
+      <w:proofErr w:type="spellEnd"/>
+      <w:r>
+        <w:rPr>
+          <w:highlight w:val="yellow"/>
+        </w:rPr>
+        <w:t xml:space="preserve">, seria necessário realizar o processo de coleta de uma nova solução um maior número de vezes. Para a tomada de decisão, uma melhoria da otimização </w:t>
+      </w:r>
+      <w:proofErr w:type="spellStart"/>
+      <w:r>
+        <w:rPr>
+          <w:highlight w:val="yellow"/>
+        </w:rPr>
         <w:t>multi-objetivo</w:t>
       </w:r>
       <w:proofErr w:type="spellEnd"/>
       <w:r>
-        <w:t xml:space="preserve">. Uma das limitações encontradas no cenário </w:t>
-      </w:r>
-      <w:proofErr w:type="spellStart"/>
-      <w:r>
-        <w:t>multi-objetivo</w:t>
-      </w:r>
-      <w:proofErr w:type="spellEnd"/>
-      <w:r>
-        <w:t xml:space="preserve"> foi a pequena quantidade de soluções </w:t>
-      </w:r>
-      <w:proofErr w:type="spellStart"/>
-      <w:r>
-        <w:t>pareto</w:t>
-      </w:r>
-      <w:proofErr w:type="spellEnd"/>
-      <w:r>
-        <w:t xml:space="preserve">-ótimas encontradas. Para um melhor mapeamento da </w:t>
-      </w:r>
-      <w:proofErr w:type="spellStart"/>
-      <w:r>
-        <w:t>fronteria</w:t>
-      </w:r>
-      <w:proofErr w:type="spellEnd"/>
-      <w:r>
-        <w:t xml:space="preserve">, seria necessário realizar o processo de coleta de uma nova solução um maior número de vezes. Para a tomada de decisão, uma melhoria da otimização </w:t>
-      </w:r>
-      <w:proofErr w:type="spellStart"/>
-      <w:r>
-        <w:t>multi-objetivo</w:t>
-      </w:r>
-      <w:proofErr w:type="spellEnd"/>
-      <w:r>
+        <w:rPr>
+          <w:highlight w:val="yellow"/>
+        </w:rPr>
         <w:t xml:space="preserve"> será desenvolvida.</w:t>
       </w:r>
     </w:p>
@@ -3756,63 +3929,9 @@
         <w:pStyle w:val="Text"/>
         <w:ind w:firstLine="0"/>
       </w:pPr>
-      <w:r>
-        <w:rPr>
-          <w:noProof/>
-        </w:rPr>
-        <w:lastRenderedPageBreak/>
-        <w:drawing>
-          <wp:inline distT="0" distB="0" distL="0" distR="0" wp14:anchorId="10F4758F" wp14:editId="1801FB77">
-            <wp:extent cx="3154680" cy="1581150"/>
-            <wp:effectExtent l="0" t="0" r="0" b="0"/>
-            <wp:docPr id="4" name="Imagem 4"/>
-            <wp:cNvGraphicFramePr>
-              <a:graphicFrameLocks xmlns:a="http://schemas.openxmlformats.org/drawingml/2006/main" noChangeAspect="1"/>
-            </wp:cNvGraphicFramePr>
-            <a:graphic xmlns:a="http://schemas.openxmlformats.org/drawingml/2006/main">
-              <a:graphicData uri="http://schemas.openxmlformats.org/drawingml/2006/picture">
-                <pic:pic xmlns:pic="http://schemas.openxmlformats.org/drawingml/2006/picture">
-                  <pic:nvPicPr>
-                    <pic:cNvPr id="0" name="Picture 2"/>
-                    <pic:cNvPicPr>
-                      <a:picLocks noChangeAspect="1" noChangeArrowheads="1"/>
-                    </pic:cNvPicPr>
-                  </pic:nvPicPr>
-                  <pic:blipFill>
-                    <a:blip r:embed="rId13">
-                      <a:extLst>
-                        <a:ext uri="{28A0092B-C50C-407E-A947-70E740481C1C}">
-                          <a14:useLocalDpi xmlns:a14="http://schemas.microsoft.com/office/drawing/2010/main" val="0"/>
-                        </a:ext>
-                      </a:extLst>
-                    </a:blip>
-                    <a:srcRect/>
-                    <a:stretch>
-                      <a:fillRect/>
-                    </a:stretch>
-                  </pic:blipFill>
-                  <pic:spPr bwMode="auto">
-                    <a:xfrm>
-                      <a:off x="0" y="0"/>
-                      <a:ext cx="3154680" cy="1581150"/>
-                    </a:xfrm>
-                    <a:prstGeom prst="rect">
-                      <a:avLst/>
-                    </a:prstGeom>
-                    <a:noFill/>
-                    <a:ln>
-                      <a:noFill/>
-                    </a:ln>
-                  </pic:spPr>
-                </pic:pic>
-              </a:graphicData>
-            </a:graphic>
-          </wp:inline>
-        </w:drawing>
-      </w:r>
     </w:p>
     <w:sectPr>
-      <w:headerReference w:type="default" r:id="rId14"/>
+      <w:headerReference w:type="default" r:id="rId13"/>
       <w:pgSz w:w="12240" w:h="15840" w:code="1"/>
       <w:pgMar w:top="1008" w:right="936" w:bottom="1008" w:left="936" w:header="432" w:footer="432" w:gutter="144"/>
       <w:cols w:num="2" w:space="288"/>
@@ -3822,7 +3941,7 @@
 </file>
 
 <file path=word/endnotes.xml><?xml version="1.0" encoding="utf-8"?>
-<w:endnotes xmlns:wpc="http://schemas.microsoft.com/office/word/2010/wordprocessingCanvas" xmlns:cx="http://schemas.microsoft.com/office/drawing/2014/chartex" xmlns:cx1="http://schemas.microsoft.com/office/drawing/2015/9/8/chartex" xmlns:cx2="http://schemas.microsoft.com/office/drawing/2015/10/21/chartex" xmlns:cx3="http://schemas.microsoft.com/office/drawing/2016/5/9/chartex" xmlns:cx4="http://schemas.microsoft.com/office/drawing/2016/5/10/chartex" xmlns:cx5="http://schemas.microsoft.com/office/drawing/2016/5/11/chartex" xmlns:cx6="http://schemas.microsoft.com/office/drawing/2016/5/12/chartex" xmlns:cx7="http://schemas.microsoft.com/office/drawing/2016/5/13/chartex" xmlns:cx8="http://schemas.microsoft.com/office/drawing/2016/5/14/chartex" xmlns:mc="http://schemas.openxmlformats.org/markup-compatibility/2006" xmlns:aink="http://schemas.microsoft.com/office/drawing/2016/ink" xmlns:am3d="http://schemas.microsoft.com/office/drawing/2017/model3d" xmlns:o="urn:schemas-microsoft-com:office:office" xmlns:r="http://schemas.openxmlformats.org/officeDocument/2006/relationships" xmlns:m="http://schemas.openxmlformats.org/officeDocument/2006/math" xmlns:v="urn:schemas-microsoft-com:vml" xmlns:wp14="http://schemas.microsoft.com/office/word/2010/wordprocessingDrawing" xmlns:wp="http://schemas.openxmlformats.org/drawingml/2006/wordprocessingDrawing" xmlns:w10="urn:schemas-microsoft-com:office:word" xmlns:w="http://schemas.openxmlformats.org/wordprocessingml/2006/main" xmlns:w14="http://schemas.microsoft.com/office/word/2010/wordml" xmlns:w15="http://schemas.microsoft.com/office/word/2012/wordml" xmlns:w16cid="http://schemas.microsoft.com/office/word/2016/wordml/cid" xmlns:w16se="http://schemas.microsoft.com/office/word/2015/wordml/symex" xmlns:wpg="http://schemas.microsoft.com/office/word/2010/wordprocessingGroup" xmlns:wpi="http://schemas.microsoft.com/office/word/2010/wordprocessingInk" xmlns:wne="http://schemas.microsoft.com/office/word/2006/wordml" xmlns:wps="http://schemas.microsoft.com/office/word/2010/wordprocessingShape" mc:Ignorable="w14 w15 w16se w16cid wp14">
+<w:endnotes xmlns:ve="http://schemas.openxmlformats.org/markup-compatibility/2006" xmlns:o="urn:schemas-microsoft-com:office:office" xmlns:r="http://schemas.openxmlformats.org/officeDocument/2006/relationships" xmlns:m="http://schemas.openxmlformats.org/officeDocument/2006/math" xmlns:v="urn:schemas-microsoft-com:vml" xmlns:wp="http://schemas.openxmlformats.org/drawingml/2006/wordprocessingDrawing" xmlns:w10="urn:schemas-microsoft-com:office:word" xmlns:w="http://schemas.openxmlformats.org/wordprocessingml/2006/main" xmlns:wne="http://schemas.microsoft.com/office/word/2006/wordml">
   <w:endnote w:type="separator" w:id="-1">
     <w:p>
       <w:r>
@@ -3841,7 +3960,7 @@
 </file>
 
 <file path=word/footnotes.xml><?xml version="1.0" encoding="utf-8"?>
-<w:footnotes xmlns:wpc="http://schemas.microsoft.com/office/word/2010/wordprocessingCanvas" xmlns:cx="http://schemas.microsoft.com/office/drawing/2014/chartex" xmlns:cx1="http://schemas.microsoft.com/office/drawing/2015/9/8/chartex" xmlns:cx2="http://schemas.microsoft.com/office/drawing/2015/10/21/chartex" xmlns:cx3="http://schemas.microsoft.com/office/drawing/2016/5/9/chartex" xmlns:cx4="http://schemas.microsoft.com/office/drawing/2016/5/10/chartex" xmlns:cx5="http://schemas.microsoft.com/office/drawing/2016/5/11/chartex" xmlns:cx6="http://schemas.microsoft.com/office/drawing/2016/5/12/chartex" xmlns:cx7="http://schemas.microsoft.com/office/drawing/2016/5/13/chartex" xmlns:cx8="http://schemas.microsoft.com/office/drawing/2016/5/14/chartex" xmlns:mc="http://schemas.openxmlformats.org/markup-compatibility/2006" xmlns:aink="http://schemas.microsoft.com/office/drawing/2016/ink" xmlns:am3d="http://schemas.microsoft.com/office/drawing/2017/model3d" xmlns:o="urn:schemas-microsoft-com:office:office" xmlns:r="http://schemas.openxmlformats.org/officeDocument/2006/relationships" xmlns:m="http://schemas.openxmlformats.org/officeDocument/2006/math" xmlns:v="urn:schemas-microsoft-com:vml" xmlns:wp14="http://schemas.microsoft.com/office/word/2010/wordprocessingDrawing" xmlns:wp="http://schemas.openxmlformats.org/drawingml/2006/wordprocessingDrawing" xmlns:w10="urn:schemas-microsoft-com:office:word" xmlns:w="http://schemas.openxmlformats.org/wordprocessingml/2006/main" xmlns:w14="http://schemas.microsoft.com/office/word/2010/wordml" xmlns:w15="http://schemas.microsoft.com/office/word/2012/wordml" xmlns:w16cid="http://schemas.microsoft.com/office/word/2016/wordml/cid" xmlns:w16se="http://schemas.microsoft.com/office/word/2015/wordml/symex" xmlns:wpg="http://schemas.microsoft.com/office/word/2010/wordprocessingGroup" xmlns:wpi="http://schemas.microsoft.com/office/word/2010/wordprocessingInk" xmlns:wne="http://schemas.microsoft.com/office/word/2006/wordml" xmlns:wps="http://schemas.microsoft.com/office/word/2010/wordprocessingShape" mc:Ignorable="w14 w15 w16se w16cid wp14">
+<w:footnotes xmlns:ve="http://schemas.openxmlformats.org/markup-compatibility/2006" xmlns:o="urn:schemas-microsoft-com:office:office" xmlns:r="http://schemas.openxmlformats.org/officeDocument/2006/relationships" xmlns:m="http://schemas.openxmlformats.org/officeDocument/2006/math" xmlns:v="urn:schemas-microsoft-com:vml" xmlns:wp="http://schemas.openxmlformats.org/drawingml/2006/wordprocessingDrawing" xmlns:w10="urn:schemas-microsoft-com:office:word" xmlns:w="http://schemas.openxmlformats.org/wordprocessingml/2006/main" xmlns:wne="http://schemas.microsoft.com/office/word/2006/wordml">
   <w:footnote w:type="separator" w:id="-1">
     <w:p>
       <w:r>
@@ -3868,7 +3987,7 @@
 </file>
 
 <file path=word/header1.xml><?xml version="1.0" encoding="utf-8"?>
-<w:hdr xmlns:wpc="http://schemas.microsoft.com/office/word/2010/wordprocessingCanvas" xmlns:cx="http://schemas.microsoft.com/office/drawing/2014/chartex" xmlns:cx1="http://schemas.microsoft.com/office/drawing/2015/9/8/chartex" xmlns:cx2="http://schemas.microsoft.com/office/drawing/2015/10/21/chartex" xmlns:cx3="http://schemas.microsoft.com/office/drawing/2016/5/9/chartex" xmlns:cx4="http://schemas.microsoft.com/office/drawing/2016/5/10/chartex" xmlns:cx5="http://schemas.microsoft.com/office/drawing/2016/5/11/chartex" xmlns:cx6="http://schemas.microsoft.com/office/drawing/2016/5/12/chartex" xmlns:cx7="http://schemas.microsoft.com/office/drawing/2016/5/13/chartex" xmlns:cx8="http://schemas.microsoft.com/office/drawing/2016/5/14/chartex" xmlns:mc="http://schemas.openxmlformats.org/markup-compatibility/2006" xmlns:aink="http://schemas.microsoft.com/office/drawing/2016/ink" xmlns:am3d="http://schemas.microsoft.com/office/drawing/2017/model3d" xmlns:o="urn:schemas-microsoft-com:office:office" xmlns:r="http://schemas.openxmlformats.org/officeDocument/2006/relationships" xmlns:m="http://schemas.openxmlformats.org/officeDocument/2006/math" xmlns:v="urn:schemas-microsoft-com:vml" xmlns:wp14="http://schemas.microsoft.com/office/word/2010/wordprocessingDrawing" xmlns:wp="http://schemas.openxmlformats.org/drawingml/2006/wordprocessingDrawing" xmlns:w10="urn:schemas-microsoft-com:office:word" xmlns:w="http://schemas.openxmlformats.org/wordprocessingml/2006/main" xmlns:w14="http://schemas.microsoft.com/office/word/2010/wordml" xmlns:w15="http://schemas.microsoft.com/office/word/2012/wordml" xmlns:w16cid="http://schemas.microsoft.com/office/word/2016/wordml/cid" xmlns:w16se="http://schemas.microsoft.com/office/word/2015/wordml/symex" xmlns:wpg="http://schemas.microsoft.com/office/word/2010/wordprocessingGroup" xmlns:wpi="http://schemas.microsoft.com/office/word/2010/wordprocessingInk" xmlns:wne="http://schemas.microsoft.com/office/word/2006/wordml" xmlns:wps="http://schemas.microsoft.com/office/word/2010/wordprocessingShape" mc:Ignorable="w14 w15 w16se w16cid wp14">
+<w:hdr xmlns:ve="http://schemas.openxmlformats.org/markup-compatibility/2006" xmlns:o="urn:schemas-microsoft-com:office:office" xmlns:r="http://schemas.openxmlformats.org/officeDocument/2006/relationships" xmlns:m="http://schemas.openxmlformats.org/officeDocument/2006/math" xmlns:v="urn:schemas-microsoft-com:vml" xmlns:wp="http://schemas.openxmlformats.org/drawingml/2006/wordprocessingDrawing" xmlns:w10="urn:schemas-microsoft-com:office:word" xmlns:w="http://schemas.openxmlformats.org/wordprocessingml/2006/main" xmlns:wne="http://schemas.microsoft.com/office/word/2006/wordml">
   <w:p>
     <w:pPr>
       <w:pStyle w:val="Cabealho"/>
@@ -3900,7 +4019,7 @@
         <w:rStyle w:val="Nmerodepgina"/>
         <w:noProof/>
       </w:rPr>
-      <w:t>3</w:t>
+      <w:t>4</w:t>
     </w:r>
     <w:r>
       <w:rPr>
@@ -3919,8 +4038,8 @@
 </file>
 
 <file path=word/numbering.xml><?xml version="1.0" encoding="utf-8"?>
-<w:numbering xmlns:wpc="http://schemas.microsoft.com/office/word/2010/wordprocessingCanvas" xmlns:cx="http://schemas.microsoft.com/office/drawing/2014/chartex" xmlns:cx1="http://schemas.microsoft.com/office/drawing/2015/9/8/chartex" xmlns:cx2="http://schemas.microsoft.com/office/drawing/2015/10/21/chartex" xmlns:cx3="http://schemas.microsoft.com/office/drawing/2016/5/9/chartex" xmlns:cx4="http://schemas.microsoft.com/office/drawing/2016/5/10/chartex" xmlns:cx5="http://schemas.microsoft.com/office/drawing/2016/5/11/chartex" xmlns:cx6="http://schemas.microsoft.com/office/drawing/2016/5/12/chartex" xmlns:cx7="http://schemas.microsoft.com/office/drawing/2016/5/13/chartex" xmlns:cx8="http://schemas.microsoft.com/office/drawing/2016/5/14/chartex" xmlns:mc="http://schemas.openxmlformats.org/markup-compatibility/2006" xmlns:aink="http://schemas.microsoft.com/office/drawing/2016/ink" xmlns:am3d="http://schemas.microsoft.com/office/drawing/2017/model3d" xmlns:o="urn:schemas-microsoft-com:office:office" xmlns:r="http://schemas.openxmlformats.org/officeDocument/2006/relationships" xmlns:m="http://schemas.openxmlformats.org/officeDocument/2006/math" xmlns:v="urn:schemas-microsoft-com:vml" xmlns:wp14="http://schemas.microsoft.com/office/word/2010/wordprocessingDrawing" xmlns:wp="http://schemas.openxmlformats.org/drawingml/2006/wordprocessingDrawing" xmlns:w10="urn:schemas-microsoft-com:office:word" xmlns:w="http://schemas.openxmlformats.org/wordprocessingml/2006/main" xmlns:w14="http://schemas.microsoft.com/office/word/2010/wordml" xmlns:w15="http://schemas.microsoft.com/office/word/2012/wordml" xmlns:w16cid="http://schemas.microsoft.com/office/word/2016/wordml/cid" xmlns:w16se="http://schemas.microsoft.com/office/word/2015/wordml/symex" xmlns:wpg="http://schemas.microsoft.com/office/word/2010/wordprocessingGroup" xmlns:wpi="http://schemas.microsoft.com/office/word/2010/wordprocessingInk" xmlns:wne="http://schemas.microsoft.com/office/word/2006/wordml" xmlns:wps="http://schemas.microsoft.com/office/word/2010/wordprocessingShape" mc:Ignorable="w14 w15 w16se w16cid wp14">
-  <w:abstractNum w:abstractNumId="0" w15:restartNumberingAfterBreak="0">
+<w:numbering xmlns:ve="http://schemas.openxmlformats.org/markup-compatibility/2006" xmlns:o="urn:schemas-microsoft-com:office:office" xmlns:r="http://schemas.openxmlformats.org/officeDocument/2006/relationships" xmlns:m="http://schemas.openxmlformats.org/officeDocument/2006/math" xmlns:v="urn:schemas-microsoft-com:vml" xmlns:wp="http://schemas.openxmlformats.org/drawingml/2006/wordprocessingDrawing" xmlns:w10="urn:schemas-microsoft-com:office:word" xmlns:w="http://schemas.openxmlformats.org/wordprocessingml/2006/main" xmlns:wne="http://schemas.microsoft.com/office/word/2006/wordml">
+  <w:abstractNum w:abstractNumId="0">
     <w:nsid w:val="FFFFFF88"/>
     <w:multiLevelType w:val="singleLevel"/>
     <w:tmpl w:val="D9484ED8"/>
@@ -3937,7 +4056,7 @@
       </w:pPr>
     </w:lvl>
   </w:abstractNum>
-  <w:abstractNum w:abstractNumId="1" w15:restartNumberingAfterBreak="0">
+  <w:abstractNum w:abstractNumId="1">
     <w:nsid w:val="FFFFFFFB"/>
     <w:multiLevelType w:val="multilevel"/>
     <w:tmpl w:val="2E085744"/>
@@ -4032,7 +4151,7 @@
       </w:pPr>
     </w:lvl>
   </w:abstractNum>
-  <w:abstractNum w:abstractNumId="2" w15:restartNumberingAfterBreak="0">
+  <w:abstractNum w:abstractNumId="2">
     <w:nsid w:val="041E2890"/>
     <w:multiLevelType w:val="hybridMultilevel"/>
     <w:tmpl w:val="AF7E1A18"/>
@@ -4145,7 +4264,7 @@
       </w:rPr>
     </w:lvl>
   </w:abstractNum>
-  <w:abstractNum w:abstractNumId="3" w15:restartNumberingAfterBreak="0">
+  <w:abstractNum w:abstractNumId="3">
     <w:nsid w:val="1A5A2100"/>
     <w:multiLevelType w:val="hybridMultilevel"/>
     <w:tmpl w:val="58A06984"/>
@@ -4258,7 +4377,7 @@
       </w:rPr>
     </w:lvl>
   </w:abstractNum>
-  <w:abstractNum w:abstractNumId="4" w15:restartNumberingAfterBreak="0">
+  <w:abstractNum w:abstractNumId="4">
     <w:nsid w:val="26B06742"/>
     <w:multiLevelType w:val="hybridMultilevel"/>
     <w:tmpl w:val="4FD2AB7E"/>
@@ -4371,7 +4490,7 @@
       </w:rPr>
     </w:lvl>
   </w:abstractNum>
-  <w:abstractNum w:abstractNumId="5" w15:restartNumberingAfterBreak="0">
+  <w:abstractNum w:abstractNumId="5">
     <w:nsid w:val="29C11EF9"/>
     <w:multiLevelType w:val="hybridMultilevel"/>
     <w:tmpl w:val="C16A7B42"/>
@@ -4484,7 +4603,7 @@
       </w:rPr>
     </w:lvl>
   </w:abstractNum>
-  <w:abstractNum w:abstractNumId="6" w15:restartNumberingAfterBreak="0">
+  <w:abstractNum w:abstractNumId="6">
     <w:nsid w:val="2E6049BC"/>
     <w:multiLevelType w:val="hybridMultilevel"/>
     <w:tmpl w:val="EF2AC280"/>
@@ -4597,7 +4716,7 @@
       </w:rPr>
     </w:lvl>
   </w:abstractNum>
-  <w:abstractNum w:abstractNumId="7" w15:restartNumberingAfterBreak="0">
+  <w:abstractNum w:abstractNumId="7">
     <w:nsid w:val="2F8B23F8"/>
     <w:multiLevelType w:val="singleLevel"/>
     <w:tmpl w:val="12CEED98"/>
@@ -4612,7 +4731,7 @@
       </w:pPr>
     </w:lvl>
   </w:abstractNum>
-  <w:abstractNum w:abstractNumId="8" w15:restartNumberingAfterBreak="0">
+  <w:abstractNum w:abstractNumId="8">
     <w:nsid w:val="3A877D64"/>
     <w:multiLevelType w:val="singleLevel"/>
     <w:tmpl w:val="5DA6FC16"/>
@@ -4630,7 +4749,7 @@
       </w:pPr>
     </w:lvl>
   </w:abstractNum>
-  <w:abstractNum w:abstractNumId="9" w15:restartNumberingAfterBreak="0">
+  <w:abstractNum w:abstractNumId="9">
     <w:nsid w:val="47332F9F"/>
     <w:multiLevelType w:val="singleLevel"/>
     <w:tmpl w:val="488EC81A"/>
@@ -4645,7 +4764,120 @@
       </w:pPr>
     </w:lvl>
   </w:abstractNum>
-  <w:abstractNum w:abstractNumId="10" w15:restartNumberingAfterBreak="0">
+  <w:abstractNum w:abstractNumId="10">
+    <w:nsid w:val="53E70EE6"/>
+    <w:multiLevelType w:val="hybridMultilevel"/>
+    <w:tmpl w:val="606EEB42"/>
+    <w:lvl w:ilvl="0" w:tplc="04160001">
+      <w:start w:val="1"/>
+      <w:numFmt w:val="bullet"/>
+      <w:lvlText w:val=""/>
+      <w:lvlJc w:val="left"/>
+      <w:pPr>
+        <w:ind w:left="720" w:hanging="360"/>
+      </w:pPr>
+      <w:rPr>
+        <w:rFonts w:ascii="Symbol" w:hAnsi="Symbol" w:hint="default"/>
+      </w:rPr>
+    </w:lvl>
+    <w:lvl w:ilvl="1" w:tplc="04160003" w:tentative="1">
+      <w:start w:val="1"/>
+      <w:numFmt w:val="bullet"/>
+      <w:lvlText w:val="o"/>
+      <w:lvlJc w:val="left"/>
+      <w:pPr>
+        <w:ind w:left="1440" w:hanging="360"/>
+      </w:pPr>
+      <w:rPr>
+        <w:rFonts w:ascii="Courier New" w:hAnsi="Courier New" w:cs="Courier New" w:hint="default"/>
+      </w:rPr>
+    </w:lvl>
+    <w:lvl w:ilvl="2" w:tplc="04160005" w:tentative="1">
+      <w:start w:val="1"/>
+      <w:numFmt w:val="bullet"/>
+      <w:lvlText w:val=""/>
+      <w:lvlJc w:val="left"/>
+      <w:pPr>
+        <w:ind w:left="2160" w:hanging="360"/>
+      </w:pPr>
+      <w:rPr>
+        <w:rFonts w:ascii="Wingdings" w:hAnsi="Wingdings" w:hint="default"/>
+      </w:rPr>
+    </w:lvl>
+    <w:lvl w:ilvl="3" w:tplc="04160001" w:tentative="1">
+      <w:start w:val="1"/>
+      <w:numFmt w:val="bullet"/>
+      <w:lvlText w:val=""/>
+      <w:lvlJc w:val="left"/>
+      <w:pPr>
+        <w:ind w:left="2880" w:hanging="360"/>
+      </w:pPr>
+      <w:rPr>
+        <w:rFonts w:ascii="Symbol" w:hAnsi="Symbol" w:hint="default"/>
+      </w:rPr>
+    </w:lvl>
+    <w:lvl w:ilvl="4" w:tplc="04160003" w:tentative="1">
+      <w:start w:val="1"/>
+      <w:numFmt w:val="bullet"/>
+      <w:lvlText w:val="o"/>
+      <w:lvlJc w:val="left"/>
+      <w:pPr>
+        <w:ind w:left="3600" w:hanging="360"/>
+      </w:pPr>
+      <w:rPr>
+        <w:rFonts w:ascii="Courier New" w:hAnsi="Courier New" w:cs="Courier New" w:hint="default"/>
+      </w:rPr>
+    </w:lvl>
+    <w:lvl w:ilvl="5" w:tplc="04160005" w:tentative="1">
+      <w:start w:val="1"/>
+      <w:numFmt w:val="bullet"/>
+      <w:lvlText w:val=""/>
+      <w:lvlJc w:val="left"/>
+      <w:pPr>
+        <w:ind w:left="4320" w:hanging="360"/>
+      </w:pPr>
+      <w:rPr>
+        <w:rFonts w:ascii="Wingdings" w:hAnsi="Wingdings" w:hint="default"/>
+      </w:rPr>
+    </w:lvl>
+    <w:lvl w:ilvl="6" w:tplc="04160001" w:tentative="1">
+      <w:start w:val="1"/>
+      <w:numFmt w:val="bullet"/>
+      <w:lvlText w:val=""/>
+      <w:lvlJc w:val="left"/>
+      <w:pPr>
+        <w:ind w:left="5040" w:hanging="360"/>
+      </w:pPr>
+      <w:rPr>
+        <w:rFonts w:ascii="Symbol" w:hAnsi="Symbol" w:hint="default"/>
+      </w:rPr>
+    </w:lvl>
+    <w:lvl w:ilvl="7" w:tplc="04160003" w:tentative="1">
+      <w:start w:val="1"/>
+      <w:numFmt w:val="bullet"/>
+      <w:lvlText w:val="o"/>
+      <w:lvlJc w:val="left"/>
+      <w:pPr>
+        <w:ind w:left="5760" w:hanging="360"/>
+      </w:pPr>
+      <w:rPr>
+        <w:rFonts w:ascii="Courier New" w:hAnsi="Courier New" w:cs="Courier New" w:hint="default"/>
+      </w:rPr>
+    </w:lvl>
+    <w:lvl w:ilvl="8" w:tplc="04160005" w:tentative="1">
+      <w:start w:val="1"/>
+      <w:numFmt w:val="bullet"/>
+      <w:lvlText w:val=""/>
+      <w:lvlJc w:val="left"/>
+      <w:pPr>
+        <w:ind w:left="6480" w:hanging="360"/>
+      </w:pPr>
+      <w:rPr>
+        <w:rFonts w:ascii="Wingdings" w:hAnsi="Wingdings" w:hint="default"/>
+      </w:rPr>
+    </w:lvl>
+  </w:abstractNum>
+  <w:abstractNum w:abstractNumId="11">
     <w:nsid w:val="5E970094"/>
     <w:multiLevelType w:val="hybridMultilevel"/>
     <w:tmpl w:val="3EE43B7A"/>
@@ -4895,7 +5127,7 @@
     <w:abstractNumId w:val="8"/>
   </w:num>
   <w:num w:numId="14">
-    <w:abstractNumId w:val="10"/>
+    <w:abstractNumId w:val="11"/>
   </w:num>
   <w:num w:numId="15">
     <w:abstractNumId w:val="3"/>
@@ -4942,11 +5174,14 @@
       <w:startOverride w:val="1"/>
     </w:lvlOverride>
   </w:num>
+  <w:num w:numId="21">
+    <w:abstractNumId w:val="10"/>
+  </w:num>
 </w:numbering>
 </file>
 
 <file path=word/styles.xml><?xml version="1.0" encoding="utf-8"?>
-<w:styles xmlns:mc="http://schemas.openxmlformats.org/markup-compatibility/2006" xmlns:r="http://schemas.openxmlformats.org/officeDocument/2006/relationships" xmlns:w="http://schemas.openxmlformats.org/wordprocessingml/2006/main" xmlns:w14="http://schemas.microsoft.com/office/word/2010/wordml" xmlns:w15="http://schemas.microsoft.com/office/word/2012/wordml" xmlns:w16cid="http://schemas.microsoft.com/office/word/2016/wordml/cid" xmlns:w16se="http://schemas.microsoft.com/office/word/2015/wordml/symex" mc:Ignorable="w14 w15 w16se w16cid">
+<w:styles xmlns:r="http://schemas.openxmlformats.org/officeDocument/2006/relationships" xmlns:w="http://schemas.openxmlformats.org/wordprocessingml/2006/main">
   <w:docDefaults>
     <w:rPrDefault>
       <w:rPr>
@@ -4962,383 +5197,143 @@
       </w:pPr>
     </w:pPrDefault>
   </w:docDefaults>
-  <w:latentStyles w:defLockedState="0" w:defUIPriority="99" w:defSemiHidden="0" w:defUnhideWhenUsed="0" w:defQFormat="0" w:count="376">
-    <w:lsdException w:name="Normal" w:uiPriority="0" w:qFormat="1"/>
-    <w:lsdException w:name="heading 1" w:qFormat="1"/>
-    <w:lsdException w:name="heading 2" w:unhideWhenUsed="1" w:qFormat="1"/>
-    <w:lsdException w:name="heading 3" w:unhideWhenUsed="1" w:qFormat="1"/>
-    <w:lsdException w:name="heading 4" w:unhideWhenUsed="1" w:qFormat="1"/>
-    <w:lsdException w:name="heading 5" w:unhideWhenUsed="1" w:qFormat="1"/>
-    <w:lsdException w:name="heading 6" w:unhideWhenUsed="1" w:qFormat="1"/>
-    <w:lsdException w:name="heading 7" w:unhideWhenUsed="1" w:qFormat="1"/>
-    <w:lsdException w:name="heading 8" w:unhideWhenUsed="1" w:qFormat="1"/>
-    <w:lsdException w:name="heading 9" w:unhideWhenUsed="1" w:qFormat="1"/>
-    <w:lsdException w:name="index 1" w:semiHidden="1" w:unhideWhenUsed="1"/>
-    <w:lsdException w:name="index 2" w:semiHidden="1" w:unhideWhenUsed="1"/>
-    <w:lsdException w:name="index 3" w:semiHidden="1" w:unhideWhenUsed="1"/>
-    <w:lsdException w:name="index 4" w:semiHidden="1" w:unhideWhenUsed="1"/>
-    <w:lsdException w:name="index 5" w:semiHidden="1" w:unhideWhenUsed="1"/>
-    <w:lsdException w:name="index 6" w:semiHidden="1" w:unhideWhenUsed="1"/>
-    <w:lsdException w:name="index 7" w:semiHidden="1" w:unhideWhenUsed="1"/>
-    <w:lsdException w:name="index 8" w:semiHidden="1" w:unhideWhenUsed="1"/>
-    <w:lsdException w:name="index 9" w:semiHidden="1" w:unhideWhenUsed="1"/>
-    <w:lsdException w:name="toc 1" w:semiHidden="1" w:uiPriority="39" w:unhideWhenUsed="1"/>
-    <w:lsdException w:name="toc 2" w:semiHidden="1" w:uiPriority="39" w:unhideWhenUsed="1"/>
-    <w:lsdException w:name="toc 3" w:semiHidden="1" w:uiPriority="39" w:unhideWhenUsed="1"/>
-    <w:lsdException w:name="toc 4" w:semiHidden="1" w:uiPriority="39" w:unhideWhenUsed="1"/>
-    <w:lsdException w:name="toc 5" w:semiHidden="1" w:uiPriority="39" w:unhideWhenUsed="1"/>
-    <w:lsdException w:name="toc 6" w:semiHidden="1" w:uiPriority="39" w:unhideWhenUsed="1"/>
-    <w:lsdException w:name="toc 7" w:semiHidden="1" w:uiPriority="39" w:unhideWhenUsed="1"/>
-    <w:lsdException w:name="toc 8" w:semiHidden="1" w:uiPriority="39" w:unhideWhenUsed="1"/>
-    <w:lsdException w:name="toc 9" w:semiHidden="1" w:uiPriority="39" w:unhideWhenUsed="1"/>
-    <w:lsdException w:name="Normal Indent" w:semiHidden="1" w:unhideWhenUsed="1"/>
-    <w:lsdException w:name="footnote text" w:semiHidden="1" w:unhideWhenUsed="1"/>
-    <w:lsdException w:name="annotation text" w:semiHidden="1" w:unhideWhenUsed="1"/>
-    <w:lsdException w:name="header" w:semiHidden="1" w:unhideWhenUsed="1"/>
-    <w:lsdException w:name="footer" w:semiHidden="1" w:unhideWhenUsed="1"/>
-    <w:lsdException w:name="index heading" w:semiHidden="1" w:unhideWhenUsed="1"/>
-    <w:lsdException w:name="caption" w:semiHidden="1" w:uiPriority="35" w:unhideWhenUsed="1" w:qFormat="1"/>
-    <w:lsdException w:name="table of figures" w:semiHidden="1" w:unhideWhenUsed="1"/>
-    <w:lsdException w:name="envelope address" w:semiHidden="1" w:unhideWhenUsed="1"/>
-    <w:lsdException w:name="envelope return" w:semiHidden="1" w:unhideWhenUsed="1"/>
-    <w:lsdException w:name="footnote reference" w:semiHidden="1" w:unhideWhenUsed="1"/>
-    <w:lsdException w:name="annotation reference" w:semiHidden="1" w:unhideWhenUsed="1"/>
-    <w:lsdException w:name="line number" w:semiHidden="1" w:unhideWhenUsed="1"/>
-    <w:lsdException w:name="page number" w:semiHidden="1" w:unhideWhenUsed="1"/>
-    <w:lsdException w:name="endnote reference" w:semiHidden="1" w:unhideWhenUsed="1"/>
-    <w:lsdException w:name="endnote text" w:semiHidden="1" w:unhideWhenUsed="1"/>
-    <w:lsdException w:name="table of authorities" w:semiHidden="1" w:unhideWhenUsed="1"/>
-    <w:lsdException w:name="macro" w:semiHidden="1" w:unhideWhenUsed="1"/>
-    <w:lsdException w:name="toa heading" w:semiHidden="1" w:unhideWhenUsed="1"/>
-    <w:lsdException w:name="List" w:semiHidden="1" w:unhideWhenUsed="1"/>
-    <w:lsdException w:name="List Bullet" w:semiHidden="1" w:unhideWhenUsed="1"/>
-    <w:lsdException w:name="List Number" w:semiHidden="1" w:unhideWhenUsed="1"/>
-    <w:lsdException w:name="List 2" w:semiHidden="1" w:unhideWhenUsed="1"/>
-    <w:lsdException w:name="List 3" w:semiHidden="1" w:unhideWhenUsed="1"/>
-    <w:lsdException w:name="List 4" w:semiHidden="1" w:unhideWhenUsed="1"/>
-    <w:lsdException w:name="List 5" w:semiHidden="1" w:unhideWhenUsed="1"/>
-    <w:lsdException w:name="List Bullet 2" w:semiHidden="1" w:unhideWhenUsed="1"/>
-    <w:lsdException w:name="List Bullet 3" w:semiHidden="1" w:unhideWhenUsed="1"/>
-    <w:lsdException w:name="List Bullet 4" w:semiHidden="1" w:unhideWhenUsed="1"/>
-    <w:lsdException w:name="List Bullet 5" w:semiHidden="1" w:unhideWhenUsed="1"/>
-    <w:lsdException w:name="List Number 2" w:semiHidden="1" w:unhideWhenUsed="1"/>
-    <w:lsdException w:name="List Number 3" w:semiHidden="1" w:unhideWhenUsed="1"/>
-    <w:lsdException w:name="List Number 4" w:semiHidden="1" w:unhideWhenUsed="1"/>
-    <w:lsdException w:name="List Number 5" w:semiHidden="1" w:unhideWhenUsed="1"/>
-    <w:lsdException w:name="Title" w:qFormat="1"/>
-    <w:lsdException w:name="Closing" w:semiHidden="1" w:unhideWhenUsed="1"/>
-    <w:lsdException w:name="Signature" w:semiHidden="1" w:unhideWhenUsed="1"/>
-    <w:lsdException w:name="Default Paragraph Font" w:semiHidden="1" w:unhideWhenUsed="1"/>
-    <w:lsdException w:name="Body Text" w:semiHidden="1" w:unhideWhenUsed="1"/>
-    <w:lsdException w:name="Body Text Indent" w:semiHidden="1" w:unhideWhenUsed="1"/>
-    <w:lsdException w:name="List Continue" w:semiHidden="1" w:unhideWhenUsed="1"/>
-    <w:lsdException w:name="List Continue 2" w:semiHidden="1" w:unhideWhenUsed="1"/>
-    <w:lsdException w:name="List Continue 3" w:semiHidden="1" w:unhideWhenUsed="1"/>
-    <w:lsdException w:name="List Continue 4" w:semiHidden="1" w:unhideWhenUsed="1"/>
-    <w:lsdException w:name="List Continue 5" w:semiHidden="1" w:unhideWhenUsed="1"/>
-    <w:lsdException w:name="Message Header" w:semiHidden="1" w:unhideWhenUsed="1"/>
-    <w:lsdException w:name="Subtitle" w:uiPriority="11" w:qFormat="1"/>
-    <w:lsdException w:name="Salutation" w:semiHidden="1" w:unhideWhenUsed="1"/>
-    <w:lsdException w:name="Date" w:semiHidden="1" w:unhideWhenUsed="1"/>
-    <w:lsdException w:name="Body Text First Indent" w:semiHidden="1" w:unhideWhenUsed="1"/>
-    <w:lsdException w:name="Body Text First Indent 2" w:semiHidden="1" w:unhideWhenUsed="1"/>
-    <w:lsdException w:name="Note Heading" w:semiHidden="1" w:unhideWhenUsed="1"/>
-    <w:lsdException w:name="Body Text 2" w:semiHidden="1" w:unhideWhenUsed="1"/>
-    <w:lsdException w:name="Body Text 3" w:semiHidden="1" w:unhideWhenUsed="1"/>
-    <w:lsdException w:name="Body Text Indent 2" w:semiHidden="1" w:unhideWhenUsed="1"/>
-    <w:lsdException w:name="Body Text Indent 3" w:semiHidden="1" w:unhideWhenUsed="1"/>
-    <w:lsdException w:name="Block Text" w:semiHidden="1" w:unhideWhenUsed="1"/>
-    <w:lsdException w:name="Hyperlink" w:semiHidden="1" w:unhideWhenUsed="1"/>
-    <w:lsdException w:name="FollowedHyperlink" w:semiHidden="1" w:unhideWhenUsed="1"/>
-    <w:lsdException w:name="Strong" w:uiPriority="22" w:qFormat="1"/>
-    <w:lsdException w:name="Emphasis" w:uiPriority="20" w:qFormat="1"/>
-    <w:lsdException w:name="Document Map" w:semiHidden="1" w:unhideWhenUsed="1"/>
-    <w:lsdException w:name="Plain Text" w:semiHidden="1" w:unhideWhenUsed="1"/>
-    <w:lsdException w:name="E-mail Signature" w:semiHidden="1" w:unhideWhenUsed="1"/>
-    <w:lsdException w:name="HTML Top of Form" w:semiHidden="1" w:unhideWhenUsed="1"/>
-    <w:lsdException w:name="HTML Bottom of Form" w:semiHidden="1" w:unhideWhenUsed="1"/>
-    <w:lsdException w:name="Normal (Web)" w:semiHidden="1" w:unhideWhenUsed="1"/>
-    <w:lsdException w:name="HTML Acronym" w:semiHidden="1" w:unhideWhenUsed="1"/>
-    <w:lsdException w:name="HTML Address" w:semiHidden="1" w:unhideWhenUsed="1"/>
-    <w:lsdException w:name="HTML Cite" w:semiHidden="1" w:unhideWhenUsed="1"/>
-    <w:lsdException w:name="HTML Code" w:semiHidden="1" w:unhideWhenUsed="1"/>
-    <w:lsdException w:name="HTML Definition" w:semiHidden="1" w:unhideWhenUsed="1"/>
-    <w:lsdException w:name="HTML Keyboard" w:semiHidden="1" w:unhideWhenUsed="1"/>
-    <w:lsdException w:name="HTML Preformatted" w:semiHidden="1" w:unhideWhenUsed="1"/>
-    <w:lsdException w:name="HTML Sample" w:semiHidden="1" w:unhideWhenUsed="1"/>
-    <w:lsdException w:name="HTML Typewriter" w:semiHidden="1" w:unhideWhenUsed="1"/>
-    <w:lsdException w:name="HTML Variable" w:semiHidden="1" w:unhideWhenUsed="1"/>
-    <w:lsdException w:name="Normal Table" w:semiHidden="1" w:unhideWhenUsed="1"/>
-    <w:lsdException w:name="annotation subject" w:semiHidden="1" w:unhideWhenUsed="1"/>
-    <w:lsdException w:name="No List" w:semiHidden="1" w:unhideWhenUsed="1"/>
-    <w:lsdException w:name="Outline List 1" w:semiHidden="1" w:unhideWhenUsed="1"/>
-    <w:lsdException w:name="Outline List 2" w:semiHidden="1" w:unhideWhenUsed="1"/>
-    <w:lsdException w:name="Outline List 3" w:semiHidden="1" w:unhideWhenUsed="1"/>
-    <w:lsdException w:name="Table Simple 1" w:semiHidden="1" w:unhideWhenUsed="1"/>
-    <w:lsdException w:name="Table Simple 2" w:semiHidden="1" w:unhideWhenUsed="1"/>
-    <w:lsdException w:name="Table Simple 3" w:semiHidden="1" w:unhideWhenUsed="1"/>
-    <w:lsdException w:name="Table Classic 1" w:semiHidden="1" w:unhideWhenUsed="1"/>
-    <w:lsdException w:name="Table Classic 2" w:semiHidden="1" w:unhideWhenUsed="1"/>
-    <w:lsdException w:name="Table Classic 3" w:semiHidden="1" w:unhideWhenUsed="1"/>
-    <w:lsdException w:name="Table Classic 4" w:semiHidden="1" w:unhideWhenUsed="1"/>
-    <w:lsdException w:name="Table Colorful 1" w:semiHidden="1" w:unhideWhenUsed="1"/>
-    <w:lsdException w:name="Table Colorful 2" w:semiHidden="1" w:unhideWhenUsed="1"/>
-    <w:lsdException w:name="Table Colorful 3" w:semiHidden="1" w:unhideWhenUsed="1"/>
-    <w:lsdException w:name="Table Columns 1" w:semiHidden="1" w:unhideWhenUsed="1"/>
-    <w:lsdException w:name="Table Columns 2" w:semiHidden="1" w:unhideWhenUsed="1"/>
-    <w:lsdException w:name="Table Columns 3" w:semiHidden="1" w:unhideWhenUsed="1"/>
-    <w:lsdException w:name="Table Columns 4" w:semiHidden="1" w:unhideWhenUsed="1"/>
-    <w:lsdException w:name="Table Columns 5" w:semiHidden="1" w:unhideWhenUsed="1"/>
-    <w:lsdException w:name="Table Grid 1" w:semiHidden="1" w:unhideWhenUsed="1"/>
-    <w:lsdException w:name="Table Grid 2" w:semiHidden="1" w:unhideWhenUsed="1"/>
-    <w:lsdException w:name="Table Grid 3" w:semiHidden="1" w:unhideWhenUsed="1"/>
-    <w:lsdException w:name="Table Grid 4" w:semiHidden="1" w:unhideWhenUsed="1"/>
-    <w:lsdException w:name="Table Grid 5" w:semiHidden="1" w:unhideWhenUsed="1"/>
-    <w:lsdException w:name="Table Grid 6" w:semiHidden="1" w:unhideWhenUsed="1"/>
-    <w:lsdException w:name="Table Grid 7" w:semiHidden="1" w:unhideWhenUsed="1"/>
-    <w:lsdException w:name="Table Grid 8" w:semiHidden="1" w:unhideWhenUsed="1"/>
-    <w:lsdException w:name="Table List 1" w:semiHidden="1" w:unhideWhenUsed="1"/>
-    <w:lsdException w:name="Table List 2" w:semiHidden="1" w:unhideWhenUsed="1"/>
-    <w:lsdException w:name="Table List 3" w:semiHidden="1" w:unhideWhenUsed="1"/>
-    <w:lsdException w:name="Table List 4" w:semiHidden="1" w:unhideWhenUsed="1"/>
-    <w:lsdException w:name="Table List 5" w:semiHidden="1" w:unhideWhenUsed="1"/>
-    <w:lsdException w:name="Table List 6" w:semiHidden="1" w:unhideWhenUsed="1"/>
-    <w:lsdException w:name="Table List 7" w:semiHidden="1" w:unhideWhenUsed="1"/>
-    <w:lsdException w:name="Table List 8" w:semiHidden="1" w:unhideWhenUsed="1"/>
-    <w:lsdException w:name="Table 3D effects 1" w:semiHidden="1" w:unhideWhenUsed="1"/>
-    <w:lsdException w:name="Table 3D effects 2" w:semiHidden="1" w:unhideWhenUsed="1"/>
-    <w:lsdException w:name="Table 3D effects 3" w:semiHidden="1" w:unhideWhenUsed="1"/>
-    <w:lsdException w:name="Table Contemporary" w:semiHidden="1" w:unhideWhenUsed="1"/>
-    <w:lsdException w:name="Table Elegant" w:semiHidden="1" w:unhideWhenUsed="1"/>
-    <w:lsdException w:name="Table Professional" w:semiHidden="1" w:unhideWhenUsed="1"/>
-    <w:lsdException w:name="Table Subtle 1" w:semiHidden="1" w:unhideWhenUsed="1"/>
-    <w:lsdException w:name="Table Subtle 2" w:semiHidden="1" w:unhideWhenUsed="1"/>
-    <w:lsdException w:name="Table Web 1" w:semiHidden="1" w:unhideWhenUsed="1"/>
-    <w:lsdException w:name="Table Web 2" w:semiHidden="1" w:unhideWhenUsed="1"/>
-    <w:lsdException w:name="Table Web 3" w:semiHidden="1" w:unhideWhenUsed="1"/>
-    <w:lsdException w:name="Balloon Text" w:semiHidden="1" w:unhideWhenUsed="1"/>
-    <w:lsdException w:name="Table Grid" w:uiPriority="39"/>
-    <w:lsdException w:name="Table Theme" w:semiHidden="1" w:unhideWhenUsed="1"/>
-    <w:lsdException w:name="Placeholder Text" w:semiHidden="1"/>
-    <w:lsdException w:name="No Spacing" w:uiPriority="1" w:qFormat="1"/>
-    <w:lsdException w:name="Light Shading" w:uiPriority="60"/>
-    <w:lsdException w:name="Light List" w:uiPriority="61"/>
-    <w:lsdException w:name="Light Grid" w:uiPriority="62"/>
-    <w:lsdException w:name="Medium Shading 1" w:uiPriority="63"/>
-    <w:lsdException w:name="Medium Shading 2" w:uiPriority="64"/>
-    <w:lsdException w:name="Medium List 1" w:uiPriority="65"/>
-    <w:lsdException w:name="Medium List 2" w:uiPriority="66"/>
-    <w:lsdException w:name="Medium Grid 1" w:uiPriority="67"/>
-    <w:lsdException w:name="Medium Grid 2" w:uiPriority="68"/>
-    <w:lsdException w:name="Medium Grid 3" w:uiPriority="69"/>
-    <w:lsdException w:name="Dark List" w:uiPriority="70"/>
-    <w:lsdException w:name="Colorful Shading" w:uiPriority="71"/>
-    <w:lsdException w:name="Colorful List" w:uiPriority="72"/>
-    <w:lsdException w:name="Colorful Grid" w:uiPriority="73"/>
-    <w:lsdException w:name="Light Shading Accent 1" w:uiPriority="60"/>
-    <w:lsdException w:name="Light List Accent 1" w:uiPriority="61"/>
-    <w:lsdException w:name="Light Grid Accent 1" w:uiPriority="62"/>
-    <w:lsdException w:name="Medium Shading 1 Accent 1" w:uiPriority="63"/>
-    <w:lsdException w:name="Medium Shading 2 Accent 1" w:uiPriority="64"/>
-    <w:lsdException w:name="Medium List 1 Accent 1" w:uiPriority="65"/>
-    <w:lsdException w:name="Revision" w:semiHidden="1"/>
-    <w:lsdException w:name="List Paragraph" w:uiPriority="34" w:qFormat="1"/>
-    <w:lsdException w:name="Quote" w:uiPriority="29" w:qFormat="1"/>
-    <w:lsdException w:name="Intense Quote" w:uiPriority="30" w:qFormat="1"/>
-    <w:lsdException w:name="Medium List 2 Accent 1" w:uiPriority="66"/>
-    <w:lsdException w:name="Medium Grid 1 Accent 1" w:uiPriority="67"/>
-    <w:lsdException w:name="Medium Grid 2 Accent 1" w:uiPriority="68"/>
-    <w:lsdException w:name="Medium Grid 3 Accent 1" w:uiPriority="69"/>
-    <w:lsdException w:name="Dark List Accent 1" w:uiPriority="70"/>
-    <w:lsdException w:name="Colorful Shading Accent 1" w:uiPriority="71"/>
-    <w:lsdException w:name="Colorful List Accent 1" w:uiPriority="72"/>
-    <w:lsdException w:name="Colorful Grid Accent 1" w:uiPriority="73"/>
-    <w:lsdException w:name="Light Shading Accent 2" w:uiPriority="60"/>
-    <w:lsdException w:name="Light List Accent 2" w:uiPriority="61"/>
-    <w:lsdException w:name="Light Grid Accent 2" w:uiPriority="62"/>
-    <w:lsdException w:name="Medium Shading 1 Accent 2" w:uiPriority="63"/>
-    <w:lsdException w:name="Medium Shading 2 Accent 2" w:uiPriority="64"/>
-    <w:lsdException w:name="Medium List 1 Accent 2" w:uiPriority="65"/>
-    <w:lsdException w:name="Medium List 2 Accent 2" w:uiPriority="66"/>
-    <w:lsdException w:name="Medium Grid 1 Accent 2" w:uiPriority="67"/>
-    <w:lsdException w:name="Medium Grid 2 Accent 2" w:uiPriority="68"/>
-    <w:lsdException w:name="Medium Grid 3 Accent 2" w:uiPriority="69"/>
-    <w:lsdException w:name="Dark List Accent 2" w:uiPriority="70"/>
-    <w:lsdException w:name="Colorful Shading Accent 2" w:uiPriority="71"/>
-    <w:lsdException w:name="Colorful List Accent 2" w:uiPriority="72"/>
-    <w:lsdException w:name="Colorful Grid Accent 2" w:uiPriority="73"/>
-    <w:lsdException w:name="Light Shading Accent 3" w:uiPriority="60"/>
-    <w:lsdException w:name="Light List Accent 3" w:uiPriority="61"/>
-    <w:lsdException w:name="Light Grid Accent 3" w:uiPriority="62"/>
-    <w:lsdException w:name="Medium Shading 1 Accent 3" w:uiPriority="63"/>
-    <w:lsdException w:name="Medium Shading 2 Accent 3" w:uiPriority="64"/>
-    <w:lsdException w:name="Medium List 1 Accent 3" w:uiPriority="65"/>
-    <w:lsdException w:name="Medium List 2 Accent 3" w:uiPriority="66"/>
-    <w:lsdException w:name="Medium Grid 1 Accent 3" w:uiPriority="67"/>
-    <w:lsdException w:name="Medium Grid 2 Accent 3" w:uiPriority="68"/>
-    <w:lsdException w:name="Medium Grid 3 Accent 3" w:uiPriority="69"/>
-    <w:lsdException w:name="Dark List Accent 3" w:uiPriority="70"/>
-    <w:lsdException w:name="Colorful Shading Accent 3" w:uiPriority="71"/>
-    <w:lsdException w:name="Colorful List Accent 3" w:uiPriority="72"/>
-    <w:lsdException w:name="Colorful Grid Accent 3" w:uiPriority="73"/>
-    <w:lsdException w:name="Light Shading Accent 4" w:uiPriority="60"/>
-    <w:lsdException w:name="Light List Accent 4" w:uiPriority="61"/>
-    <w:lsdException w:name="Light Grid Accent 4" w:uiPriority="62"/>
-    <w:lsdException w:name="Medium Shading 1 Accent 4" w:uiPriority="63"/>
-    <w:lsdException w:name="Medium Shading 2 Accent 4" w:uiPriority="64"/>
-    <w:lsdException w:name="Medium List 1 Accent 4" w:uiPriority="65"/>
-    <w:lsdException w:name="Medium List 2 Accent 4" w:uiPriority="66"/>
-    <w:lsdException w:name="Medium Grid 1 Accent 4" w:uiPriority="67"/>
-    <w:lsdException w:name="Medium Grid 2 Accent 4" w:uiPriority="68"/>
-    <w:lsdException w:name="Medium Grid 3 Accent 4" w:uiPriority="69"/>
-    <w:lsdException w:name="Dark List Accent 4" w:uiPriority="70"/>
-    <w:lsdException w:name="Colorful Shading Accent 4" w:uiPriority="71"/>
-    <w:lsdException w:name="Colorful List Accent 4" w:uiPriority="72"/>
-    <w:lsdException w:name="Colorful Grid Accent 4" w:uiPriority="73"/>
-    <w:lsdException w:name="Light Shading Accent 5" w:uiPriority="60"/>
-    <w:lsdException w:name="Light List Accent 5" w:uiPriority="61"/>
-    <w:lsdException w:name="Light Grid Accent 5" w:uiPriority="62"/>
-    <w:lsdException w:name="Medium Shading 1 Accent 5" w:uiPriority="63"/>
-    <w:lsdException w:name="Medium Shading 2 Accent 5" w:uiPriority="64"/>
-    <w:lsdException w:name="Medium List 1 Accent 5" w:uiPriority="65"/>
-    <w:lsdException w:name="Medium List 2 Accent 5" w:uiPriority="66"/>
-    <w:lsdException w:name="Medium Grid 1 Accent 5" w:uiPriority="67"/>
-    <w:lsdException w:name="Medium Grid 2 Accent 5" w:uiPriority="68"/>
-    <w:lsdException w:name="Medium Grid 3 Accent 5" w:uiPriority="69"/>
-    <w:lsdException w:name="Dark List Accent 5" w:uiPriority="70"/>
-    <w:lsdException w:name="Colorful Shading Accent 5" w:uiPriority="71"/>
-    <w:lsdException w:name="Colorful List Accent 5" w:uiPriority="72"/>
-    <w:lsdException w:name="Colorful Grid Accent 5" w:uiPriority="73"/>
-    <w:lsdException w:name="Light Shading Accent 6" w:uiPriority="60"/>
-    <w:lsdException w:name="Light List Accent 6" w:uiPriority="61"/>
-    <w:lsdException w:name="Light Grid Accent 6" w:uiPriority="62"/>
-    <w:lsdException w:name="Medium Shading 1 Accent 6" w:uiPriority="63"/>
-    <w:lsdException w:name="Medium Shading 2 Accent 6" w:uiPriority="64"/>
-    <w:lsdException w:name="Medium List 1 Accent 6" w:uiPriority="65"/>
-    <w:lsdException w:name="Medium List 2 Accent 6" w:uiPriority="66"/>
-    <w:lsdException w:name="Medium Grid 1 Accent 6" w:uiPriority="67"/>
-    <w:lsdException w:name="Medium Grid 2 Accent 6" w:uiPriority="68"/>
-    <w:lsdException w:name="Medium Grid 3 Accent 6" w:uiPriority="69"/>
-    <w:lsdException w:name="Dark List Accent 6" w:uiPriority="70"/>
-    <w:lsdException w:name="Colorful Shading Accent 6" w:uiPriority="71"/>
-    <w:lsdException w:name="Colorful List Accent 6" w:uiPriority="72"/>
-    <w:lsdException w:name="Colorful Grid Accent 6" w:uiPriority="73"/>
-    <w:lsdException w:name="Subtle Emphasis" w:uiPriority="19" w:qFormat="1"/>
-    <w:lsdException w:name="Intense Emphasis" w:uiPriority="21" w:qFormat="1"/>
-    <w:lsdException w:name="Subtle Reference" w:uiPriority="31" w:qFormat="1"/>
-    <w:lsdException w:name="Intense Reference" w:uiPriority="32" w:qFormat="1"/>
-    <w:lsdException w:name="Book Title" w:uiPriority="33" w:qFormat="1"/>
-    <w:lsdException w:name="Bibliography" w:semiHidden="1" w:uiPriority="37" w:unhideWhenUsed="1"/>
-    <w:lsdException w:name="TOC Heading" w:semiHidden="1" w:uiPriority="39" w:unhideWhenUsed="1" w:qFormat="1"/>
-    <w:lsdException w:name="Plain Table 1" w:uiPriority="41"/>
-    <w:lsdException w:name="Plain Table 2" w:uiPriority="42"/>
-    <w:lsdException w:name="Plain Table 3" w:uiPriority="43"/>
-    <w:lsdException w:name="Plain Table 4" w:uiPriority="44"/>
-    <w:lsdException w:name="Plain Table 5" w:uiPriority="45"/>
-    <w:lsdException w:name="Grid Table Light" w:uiPriority="40"/>
-    <w:lsdException w:name="Grid Table 1 Light" w:uiPriority="46"/>
-    <w:lsdException w:name="Grid Table 2" w:uiPriority="47"/>
-    <w:lsdException w:name="Grid Table 3" w:uiPriority="48"/>
-    <w:lsdException w:name="Grid Table 4" w:uiPriority="49"/>
-    <w:lsdException w:name="Grid Table 5 Dark" w:uiPriority="50"/>
-    <w:lsdException w:name="Grid Table 6 Colorful" w:uiPriority="51"/>
-    <w:lsdException w:name="Grid Table 7 Colorful" w:uiPriority="52"/>
-    <w:lsdException w:name="Grid Table 1 Light Accent 1" w:uiPriority="46"/>
-    <w:lsdException w:name="Grid Table 2 Accent 1" w:uiPriority="47"/>
-    <w:lsdException w:name="Grid Table 3 Accent 1" w:uiPriority="48"/>
-    <w:lsdException w:name="Grid Table 4 Accent 1" w:uiPriority="49"/>
-    <w:lsdException w:name="Grid Table 5 Dark Accent 1" w:uiPriority="50"/>
-    <w:lsdException w:name="Grid Table 6 Colorful Accent 1" w:uiPriority="51"/>
-    <w:lsdException w:name="Grid Table 7 Colorful Accent 1" w:uiPriority="52"/>
-    <w:lsdException w:name="Grid Table 1 Light Accent 2" w:uiPriority="46"/>
-    <w:lsdException w:name="Grid Table 2 Accent 2" w:uiPriority="47"/>
-    <w:lsdException w:name="Grid Table 3 Accent 2" w:uiPriority="48"/>
-    <w:lsdException w:name="Grid Table 4 Accent 2" w:uiPriority="49"/>
-    <w:lsdException w:name="Grid Table 5 Dark Accent 2" w:uiPriority="50"/>
-    <w:lsdException w:name="Grid Table 6 Colorful Accent 2" w:uiPriority="51"/>
-    <w:lsdException w:name="Grid Table 7 Colorful Accent 2" w:uiPriority="52"/>
-    <w:lsdException w:name="Grid Table 1 Light Accent 3" w:uiPriority="46"/>
-    <w:lsdException w:name="Grid Table 2 Accent 3" w:uiPriority="47"/>
-    <w:lsdException w:name="Grid Table 3 Accent 3" w:uiPriority="48"/>
-    <w:lsdException w:name="Grid Table 4 Accent 3" w:uiPriority="49"/>
-    <w:lsdException w:name="Grid Table 5 Dark Accent 3" w:uiPriority="50"/>
-    <w:lsdException w:name="Grid Table 6 Colorful Accent 3" w:uiPriority="51"/>
-    <w:lsdException w:name="Grid Table 7 Colorful Accent 3" w:uiPriority="52"/>
-    <w:lsdException w:name="Grid Table 1 Light Accent 4" w:uiPriority="46"/>
-    <w:lsdException w:name="Grid Table 2 Accent 4" w:uiPriority="47"/>
-    <w:lsdException w:name="Grid Table 3 Accent 4" w:uiPriority="48"/>
-    <w:lsdException w:name="Grid Table 4 Accent 4" w:uiPriority="49"/>
-    <w:lsdException w:name="Grid Table 5 Dark Accent 4" w:uiPriority="50"/>
-    <w:lsdException w:name="Grid Table 6 Colorful Accent 4" w:uiPriority="51"/>
-    <w:lsdException w:name="Grid Table 7 Colorful Accent 4" w:uiPriority="52"/>
-    <w:lsdException w:name="Grid Table 1 Light Accent 5" w:uiPriority="46"/>
-    <w:lsdException w:name="Grid Table 2 Accent 5" w:uiPriority="47"/>
-    <w:lsdException w:name="Grid Table 3 Accent 5" w:uiPriority="48"/>
-    <w:lsdException w:name="Grid Table 4 Accent 5" w:uiPriority="49"/>
-    <w:lsdException w:name="Grid Table 5 Dark Accent 5" w:uiPriority="50"/>
-    <w:lsdException w:name="Grid Table 6 Colorful Accent 5" w:uiPriority="51"/>
-    <w:lsdException w:name="Grid Table 7 Colorful Accent 5" w:uiPriority="52"/>
-    <w:lsdException w:name="Grid Table 1 Light Accent 6" w:uiPriority="46"/>
-    <w:lsdException w:name="Grid Table 2 Accent 6" w:uiPriority="47"/>
-    <w:lsdException w:name="Grid Table 3 Accent 6" w:uiPriority="48"/>
-    <w:lsdException w:name="Grid Table 4 Accent 6" w:uiPriority="49"/>
-    <w:lsdException w:name="Grid Table 5 Dark Accent 6" w:uiPriority="50"/>
-    <w:lsdException w:name="Grid Table 6 Colorful Accent 6" w:uiPriority="51"/>
-    <w:lsdException w:name="Grid Table 7 Colorful Accent 6" w:uiPriority="52"/>
-    <w:lsdException w:name="List Table 1 Light" w:uiPriority="46"/>
-    <w:lsdException w:name="List Table 2" w:uiPriority="47"/>
-    <w:lsdException w:name="List Table 3" w:uiPriority="48"/>
-    <w:lsdException w:name="List Table 4" w:uiPriority="49"/>
-    <w:lsdException w:name="List Table 5 Dark" w:uiPriority="50"/>
-    <w:lsdException w:name="List Table 6 Colorful" w:uiPriority="51"/>
-    <w:lsdException w:name="List Table 7 Colorful" w:uiPriority="52"/>
-    <w:lsdException w:name="List Table 1 Light Accent 1" w:uiPriority="46"/>
-    <w:lsdException w:name="List Table 2 Accent 1" w:uiPriority="47"/>
-    <w:lsdException w:name="List Table 3 Accent 1" w:uiPriority="48"/>
-    <w:lsdException w:name="List Table 4 Accent 1" w:uiPriority="49"/>
-    <w:lsdException w:name="List Table 5 Dark Accent 1" w:uiPriority="50"/>
-    <w:lsdException w:name="List Table 6 Colorful Accent 1" w:uiPriority="51"/>
-    <w:lsdException w:name="List Table 7 Colorful Accent 1" w:uiPriority="52"/>
-    <w:lsdException w:name="List Table 1 Light Accent 2" w:uiPriority="46"/>
-    <w:lsdException w:name="List Table 2 Accent 2" w:uiPriority="47"/>
-    <w:lsdException w:name="List Table 3 Accent 2" w:uiPriority="48"/>
-    <w:lsdException w:name="List Table 4 Accent 2" w:uiPriority="49"/>
-    <w:lsdException w:name="List Table 5 Dark Accent 2" w:uiPriority="50"/>
-    <w:lsdException w:name="List Table 6 Colorful Accent 2" w:uiPriority="51"/>
-    <w:lsdException w:name="List Table 7 Colorful Accent 2" w:uiPriority="52"/>
-    <w:lsdException w:name="List Table 1 Light Accent 3" w:uiPriority="46"/>
-    <w:lsdException w:name="List Table 2 Accent 3" w:uiPriority="47"/>
-    <w:lsdException w:name="List Table 3 Accent 3" w:uiPriority="48"/>
-    <w:lsdException w:name="List Table 4 Accent 3" w:uiPriority="49"/>
-    <w:lsdException w:name="List Table 5 Dark Accent 3" w:uiPriority="50"/>
-    <w:lsdException w:name="List Table 6 Colorful Accent 3" w:uiPriority="51"/>
-    <w:lsdException w:name="List Table 7 Colorful Accent 3" w:uiPriority="52"/>
-    <w:lsdException w:name="List Table 1 Light Accent 4" w:uiPriority="46"/>
-    <w:lsdException w:name="List Table 2 Accent 4" w:uiPriority="47"/>
-    <w:lsdException w:name="List Table 3 Accent 4" w:uiPriority="48"/>
-    <w:lsdException w:name="List Table 4 Accent 4" w:uiPriority="49"/>
-    <w:lsdException w:name="List Table 5 Dark Accent 4" w:uiPriority="50"/>
-    <w:lsdException w:name="List Table 6 Colorful Accent 4" w:uiPriority="51"/>
-    <w:lsdException w:name="List Table 7 Colorful Accent 4" w:uiPriority="52"/>
-    <w:lsdException w:name="List Table 1 Light Accent 5" w:uiPriority="46"/>
-    <w:lsdException w:name="List Table 2 Accent 5" w:uiPriority="47"/>
-    <w:lsdException w:name="List Table 3 Accent 5" w:uiPriority="48"/>
-    <w:lsdException w:name="List Table 4 Accent 5" w:uiPriority="49"/>
-    <w:lsdException w:name="List Table 5 Dark Accent 5" w:uiPriority="50"/>
-    <w:lsdException w:name="List Table 6 Colorful Accent 5" w:uiPriority="51"/>
-    <w:lsdException w:name="List Table 7 Colorful Accent 5" w:uiPriority="52"/>
-    <w:lsdException w:name="List Table 1 Light Accent 6" w:uiPriority="46"/>
-    <w:lsdException w:name="List Table 2 Accent 6" w:uiPriority="47"/>
-    <w:lsdException w:name="List Table 3 Accent 6" w:uiPriority="48"/>
-    <w:lsdException w:name="List Table 4 Accent 6" w:uiPriority="49"/>
-    <w:lsdException w:name="List Table 5 Dark Accent 6" w:uiPriority="50"/>
-    <w:lsdException w:name="List Table 6 Colorful Accent 6" w:uiPriority="51"/>
-    <w:lsdException w:name="List Table 7 Colorful Accent 6" w:uiPriority="52"/>
-    <w:lsdException w:name="Mention" w:semiHidden="1" w:unhideWhenUsed="1"/>
-    <w:lsdException w:name="Smart Hyperlink" w:semiHidden="1" w:unhideWhenUsed="1"/>
-    <w:lsdException w:name="Hashtag" w:semiHidden="1" w:unhideWhenUsed="1"/>
-    <w:lsdException w:name="Unresolved Mention" w:semiHidden="1" w:unhideWhenUsed="1"/>
-    <w:lsdException w:name="Smart Link" w:semiHidden="1" w:unhideWhenUsed="1"/>
+  <w:latentStyles w:defLockedState="0" w:defUIPriority="99" w:defSemiHidden="1" w:defUnhideWhenUsed="1" w:defQFormat="0" w:count="267">
+    <w:lsdException w:name="Normal" w:semiHidden="0" w:uiPriority="0" w:unhideWhenUsed="0" w:qFormat="1"/>
+    <w:lsdException w:name="heading 1" w:semiHidden="0" w:unhideWhenUsed="0" w:qFormat="1"/>
+    <w:lsdException w:name="heading 2" w:semiHidden="0" w:qFormat="1"/>
+    <w:lsdException w:name="heading 3" w:semiHidden="0" w:qFormat="1"/>
+    <w:lsdException w:name="heading 4" w:semiHidden="0" w:qFormat="1"/>
+    <w:lsdException w:name="heading 5" w:semiHidden="0" w:qFormat="1"/>
+    <w:lsdException w:name="heading 6" w:semiHidden="0" w:qFormat="1"/>
+    <w:lsdException w:name="heading 7" w:semiHidden="0" w:qFormat="1"/>
+    <w:lsdException w:name="heading 8" w:semiHidden="0" w:qFormat="1"/>
+    <w:lsdException w:name="heading 9" w:semiHidden="0" w:qFormat="1"/>
+    <w:lsdException w:name="toc 1" w:uiPriority="39"/>
+    <w:lsdException w:name="toc 2" w:uiPriority="39"/>
+    <w:lsdException w:name="toc 3" w:uiPriority="39"/>
+    <w:lsdException w:name="toc 4" w:uiPriority="39"/>
+    <w:lsdException w:name="toc 5" w:uiPriority="39"/>
+    <w:lsdException w:name="toc 6" w:uiPriority="39"/>
+    <w:lsdException w:name="toc 7" w:uiPriority="39"/>
+    <w:lsdException w:name="toc 8" w:uiPriority="39"/>
+    <w:lsdException w:name="toc 9" w:uiPriority="39"/>
+    <w:lsdException w:name="caption" w:uiPriority="35" w:qFormat="1"/>
+    <w:lsdException w:name="Title" w:semiHidden="0" w:unhideWhenUsed="0" w:qFormat="1"/>
+    <w:lsdException w:name="Subtitle" w:semiHidden="0" w:uiPriority="11" w:unhideWhenUsed="0" w:qFormat="1"/>
+    <w:lsdException w:name="Strong" w:semiHidden="0" w:uiPriority="22" w:unhideWhenUsed="0" w:qFormat="1"/>
+    <w:lsdException w:name="Emphasis" w:semiHidden="0" w:uiPriority="20" w:unhideWhenUsed="0" w:qFormat="1"/>
+    <w:lsdException w:name="Table Grid" w:semiHidden="0" w:uiPriority="39" w:unhideWhenUsed="0"/>
+    <w:lsdException w:name="Placeholder Text" w:unhideWhenUsed="0"/>
+    <w:lsdException w:name="No Spacing" w:semiHidden="0" w:uiPriority="1" w:unhideWhenUsed="0" w:qFormat="1"/>
+    <w:lsdException w:name="Light Shading" w:semiHidden="0" w:uiPriority="60" w:unhideWhenUsed="0"/>
+    <w:lsdException w:name="Light List" w:semiHidden="0" w:uiPriority="61" w:unhideWhenUsed="0"/>
+    <w:lsdException w:name="Light Grid" w:semiHidden="0" w:uiPriority="62" w:unhideWhenUsed="0"/>
+    <w:lsdException w:name="Medium Shading 1" w:semiHidden="0" w:uiPriority="63" w:unhideWhenUsed="0"/>
+    <w:lsdException w:name="Medium Shading 2" w:semiHidden="0" w:uiPriority="64" w:unhideWhenUsed="0"/>
+    <w:lsdException w:name="Medium List 1" w:semiHidden="0" w:uiPriority="65" w:unhideWhenUsed="0"/>
+    <w:lsdException w:name="Medium List 2" w:semiHidden="0" w:uiPriority="66" w:unhideWhenUsed="0"/>
+    <w:lsdException w:name="Medium Grid 1" w:semiHidden="0" w:uiPriority="67" w:unhideWhenUsed="0"/>
+    <w:lsdException w:name="Medium Grid 2" w:semiHidden="0" w:uiPriority="68" w:unhideWhenUsed="0"/>
+    <w:lsdException w:name="Medium Grid 3" w:semiHidden="0" w:uiPriority="69" w:unhideWhenUsed="0"/>
+    <w:lsdException w:name="Dark List" w:semiHidden="0" w:uiPriority="70" w:unhideWhenUsed="0"/>
+    <w:lsdException w:name="Colorful Shading" w:semiHidden="0" w:uiPriority="71" w:unhideWhenUsed="0"/>
+    <w:lsdException w:name="Colorful List" w:semiHidden="0" w:uiPriority="72" w:unhideWhenUsed="0"/>
+    <w:lsdException w:name="Colorful Grid" w:semiHidden="0" w:uiPriority="73" w:unhideWhenUsed="0"/>
+    <w:lsdException w:name="Light Shading Accent 1" w:semiHidden="0" w:uiPriority="60" w:unhideWhenUsed="0"/>
+    <w:lsdException w:name="Light List Accent 1" w:semiHidden="0" w:uiPriority="61" w:unhideWhenUsed="0"/>
+    <w:lsdException w:name="Light Grid Accent 1" w:semiHidden="0" w:uiPriority="62" w:unhideWhenUsed="0"/>
+    <w:lsdException w:name="Medium Shading 1 Accent 1" w:semiHidden="0" w:uiPriority="63" w:unhideWhenUsed="0"/>
+    <w:lsdException w:name="Medium Shading 2 Accent 1" w:semiHidden="0" w:uiPriority="64" w:unhideWhenUsed="0"/>
+    <w:lsdException w:name="Medium List 1 Accent 1" w:semiHidden="0" w:uiPriority="65" w:unhideWhenUsed="0"/>
+    <w:lsdException w:name="Revision" w:unhideWhenUsed="0"/>
+    <w:lsdException w:name="List Paragraph" w:semiHidden="0" w:uiPriority="34" w:unhideWhenUsed="0" w:qFormat="1"/>
+    <w:lsdException w:name="Quote" w:semiHidden="0" w:uiPriority="29" w:unhideWhenUsed="0" w:qFormat="1"/>
+    <w:lsdException w:name="Intense Quote" w:semiHidden="0" w:uiPriority="30" w:unhideWhenUsed="0" w:qFormat="1"/>
+    <w:lsdException w:name="Medium List 2 Accent 1" w:semiHidden="0" w:uiPriority="66" w:unhideWhenUsed="0"/>
+    <w:lsdException w:name="Medium Grid 1 Accent 1" w:semiHidden="0" w:uiPriority="67" w:unhideWhenUsed="0"/>
+    <w:lsdException w:name="Medium Grid 2 Accent 1" w:semiHidden="0" w:uiPriority="68" w:unhideWhenUsed="0"/>
+    <w:lsdException w:name="Medium Grid 3 Accent 1" w:semiHidden="0" w:uiPriority="69" w:unhideWhenUsed="0"/>
+    <w:lsdException w:name="Dark List Accent 1" w:semiHidden="0" w:uiPriority="70" w:unhideWhenUsed="0"/>
+    <w:lsdException w:name="Colorful Shading Accent 1" w:semiHidden="0" w:uiPriority="71" w:unhideWhenUsed="0"/>
+    <w:lsdException w:name="Colorful List Accent 1" w:semiHidden="0" w:uiPriority="72" w:unhideWhenUsed="0"/>
+    <w:lsdException w:name="Colorful Grid Accent 1" w:semiHidden="0" w:uiPriority="73" w:unhideWhenUsed="0"/>
+    <w:lsdException w:name="Light Shading Accent 2" w:semiHidden="0" w:uiPriority="60" w:unhideWhenUsed="0"/>
+    <w:lsdException w:name="Light List Accent 2" w:semiHidden="0" w:uiPriority="61" w:unhideWhenUsed="0"/>
+    <w:lsdException w:name="Light Grid Accent 2" w:semiHidden="0" w:uiPriority="62" w:unhideWhenUsed="0"/>
+    <w:lsdException w:name="Medium Shading 1 Accent 2" w:semiHidden="0" w:uiPriority="63" w:unhideWhenUsed="0"/>
+    <w:lsdException w:name="Medium Shading 2 Accent 2" w:semiHidden="0" w:uiPriority="64" w:unhideWhenUsed="0"/>
+    <w:lsdException w:name="Medium List 1 Accent 2" w:semiHidden="0" w:uiPriority="65" w:unhideWhenUsed="0"/>
+    <w:lsdException w:name="Medium List 2 Accent 2" w:semiHidden="0" w:uiPriority="66" w:unhideWhenUsed="0"/>
+    <w:lsdException w:name="Medium Grid 1 Accent 2" w:semiHidden="0" w:uiPriority="67" w:unhideWhenUsed="0"/>
+    <w:lsdException w:name="Medium Grid 2 Accent 2" w:semiHidden="0" w:uiPriority="68" w:unhideWhenUsed="0"/>
+    <w:lsdException w:name="Medium Grid 3 Accent 2" w:semiHidden="0" w:uiPriority="69" w:unhideWhenUsed="0"/>
+    <w:lsdException w:name="Dark List Accent 2" w:semiHidden="0" w:uiPriority="70" w:unhideWhenUsed="0"/>
+    <w:lsdException w:name="Colorful Shading Accent 2" w:semiHidden="0" w:uiPriority="71" w:unhideWhenUsed="0"/>
+    <w:lsdException w:name="Colorful List Accent 2" w:semiHidden="0" w:uiPriority="72" w:unhideWhenUsed="0"/>
+    <w:lsdException w:name="Colorful Grid Accent 2" w:semiHidden="0" w:uiPriority="73" w:unhideWhenUsed="0"/>
+    <w:lsdException w:name="Light Shading Accent 3" w:semiHidden="0" w:uiPriority="60" w:unhideWhenUsed="0"/>
+    <w:lsdException w:name="Light List Accent 3" w:semiHidden="0" w:uiPriority="61" w:unhideWhenUsed="0"/>
+    <w:lsdException w:name="Light Grid Accent 3" w:semiHidden="0" w:uiPriority="62" w:unhideWhenUsed="0"/>
+    <w:lsdException w:name="Medium Shading 1 Accent 3" w:semiHidden="0" w:uiPriority="63" w:unhideWhenUsed="0"/>
+    <w:lsdException w:name="Medium Shading 2 Accent 3" w:semiHidden="0" w:uiPriority="64" w:unhideWhenUsed="0"/>
+    <w:lsdException w:name="Medium List 1 Accent 3" w:semiHidden="0" w:uiPriority="65" w:unhideWhenUsed="0"/>
+    <w:lsdException w:name="Medium List 2 Accent 3" w:semiHidden="0" w:uiPriority="66" w:unhideWhenUsed="0"/>
+    <w:lsdException w:name="Medium Grid 1 Accent 3" w:semiHidden="0" w:uiPriority="67" w:unhideWhenUsed="0"/>
+    <w:lsdException w:name="Medium Grid 2 Accent 3" w:semiHidden="0" w:uiPriority="68" w:unhideWhenUsed="0"/>
+    <w:lsdException w:name="Medium Grid 3 Accent 3" w:semiHidden="0" w:uiPriority="69" w:unhideWhenUsed="0"/>
+    <w:lsdException w:name="Dark List Accent 3" w:semiHidden="0" w:uiPriority="70" w:unhideWhenUsed="0"/>
+    <w:lsdException w:name="Colorful Shading Accent 3" w:semiHidden="0" w:uiPriority="71" w:unhideWhenUsed="0"/>
+    <w:lsdException w:name="Colorful List Accent 3" w:semiHidden="0" w:uiPriority="72" w:unhideWhenUsed="0"/>
+    <w:lsdException w:name="Colorful Grid Accent 3" w:semiHidden="0" w:uiPriority="73" w:unhideWhenUsed="0"/>
+    <w:lsdException w:name="Light Shading Accent 4" w:semiHidden="0" w:uiPriority="60" w:unhideWhenUsed="0"/>
+    <w:lsdException w:name="Light List Accent 4" w:semiHidden="0" w:uiPriority="61" w:unhideWhenUsed="0"/>
+    <w:lsdException w:name="Light Grid Accent 4" w:semiHidden="0" w:uiPriority="62" w:unhideWhenUsed="0"/>
+    <w:lsdException w:name="Medium Shading 1 Accent 4" w:semiHidden="0" w:uiPriority="63" w:unhideWhenUsed="0"/>
+    <w:lsdException w:name="Medium Shading 2 Accent 4" w:semiHidden="0" w:uiPriority="64" w:unhideWhenUsed="0"/>
+    <w:lsdException w:name="Medium List 1 Accent 4" w:semiHidden="0" w:uiPriority="65" w:unhideWhenUsed="0"/>
+    <w:lsdException w:name="Medium List 2 Accent 4" w:semiHidden="0" w:uiPriority="66" w:unhideWhenUsed="0"/>
+    <w:lsdException w:name="Medium Grid 1 Accent 4" w:semiHidden="0" w:uiPriority="67" w:unhideWhenUsed="0"/>
+    <w:lsdException w:name="Medium Grid 2 Accent 4" w:semiHidden="0" w:uiPriority="68" w:unhideWhenUsed="0"/>
+    <w:lsdException w:name="Medium Grid 3 Accent 4" w:semiHidden="0" w:uiPriority="69" w:unhideWhenUsed="0"/>
+    <w:lsdException w:name="Dark List Accent 4" w:semiHidden="0" w:uiPriority="70" w:unhideWhenUsed="0"/>
+    <w:lsdException w:name="Colorful Shading Accent 4" w:semiHidden="0" w:uiPriority="71" w:unhideWhenUsed="0"/>
+    <w:lsdException w:name="Colorful List Accent 4" w:semiHidden="0" w:uiPriority="72" w:unhideWhenUsed="0"/>
+    <w:lsdException w:name="Colorful Grid Accent 4" w:semiHidden="0" w:uiPriority="73" w:unhideWhenUsed="0"/>
+    <w:lsdException w:name="Light Shading Accent 5" w:semiHidden="0" w:uiPriority="60" w:unhideWhenUsed="0"/>
+    <w:lsdException w:name="Light List Accent 5" w:semiHidden="0" w:uiPriority="61" w:unhideWhenUsed="0"/>
+    <w:lsdException w:name="Light Grid Accent 5" w:semiHidden="0" w:uiPriority="62" w:unhideWhenUsed="0"/>
+    <w:lsdException w:name="Medium Shading 1 Accent 5" w:semiHidden="0" w:uiPriority="63" w:unhideWhenUsed="0"/>
+    <w:lsdException w:name="Medium Shading 2 Accent 5" w:semiHidden="0" w:uiPriority="64" w:unhideWhenUsed="0"/>
+    <w:lsdException w:name="Medium List 1 Accent 5" w:semiHidden="0" w:uiPriority="65" w:unhideWhenUsed="0"/>
+    <w:lsdException w:name="Medium List 2 Accent 5" w:semiHidden="0" w:uiPriority="66" w:unhideWhenUsed="0"/>
+    <w:lsdException w:name="Medium Grid 1 Accent 5" w:semiHidden="0" w:uiPriority="67" w:unhideWhenUsed="0"/>
+    <w:lsdException w:name="Medium Grid 2 Accent 5" w:semiHidden="0" w:uiPriority="68" w:unhideWhenUsed="0"/>
+    <w:lsdException w:name="Medium Grid 3 Accent 5" w:semiHidden="0" w:uiPriority="69" w:unhideWhenUsed="0"/>
+    <w:lsdException w:name="Dark List Accent 5" w:semiHidden="0" w:uiPriority="70" w:unhideWhenUsed="0"/>
+    <w:lsdException w:name="Colorful Shading Accent 5" w:semiHidden="0" w:uiPriority="71" w:unhideWhenUsed="0"/>
+    <w:lsdException w:name="Colorful List Accent 5" w:semiHidden="0" w:uiPriority="72" w:unhideWhenUsed="0"/>
+    <w:lsdException w:name="Colorful Grid Accent 5" w:semiHidden="0" w:uiPriority="73" w:unhideWhenUsed="0"/>
+    <w:lsdException w:name="Light Shading Accent 6" w:semiHidden="0" w:uiPriority="60" w:unhideWhenUsed="0"/>
+    <w:lsdException w:name="Light List Accent 6" w:semiHidden="0" w:uiPriority="61" w:unhideWhenUsed="0"/>
+    <w:lsdException w:name="Light Grid Accent 6" w:semiHidden="0" w:uiPriority="62" w:unhideWhenUsed="0"/>
+    <w:lsdException w:name="Medium Shading 1 Accent 6" w:semiHidden="0" w:uiPriority="63" w:unhideWhenUsed="0"/>
+    <w:lsdException w:name="Medium Shading 2 Accent 6" w:semiHidden="0" w:uiPriority="64" w:unhideWhenUsed="0"/>
+    <w:lsdException w:name="Medium List 1 Accent 6" w:semiHidden="0" w:uiPriority="65" w:unhideWhenUsed="0"/>
+    <w:lsdException w:name="Medium List 2 Accent 6" w:semiHidden="0" w:uiPriority="66" w:unhideWhenUsed="0"/>
+    <w:lsdException w:name="Medium Grid 1 Accent 6" w:semiHidden="0" w:uiPriority="67" w:unhideWhenUsed="0"/>
+    <w:lsdException w:name="Medium Grid 2 Accent 6" w:semiHidden="0" w:uiPriority="68" w:unhideWhenUsed="0"/>
+    <w:lsdException w:name="Medium Grid 3 Accent 6" w:semiHidden="0" w:uiPriority="69" w:unhideWhenUsed="0"/>
+    <w:lsdException w:name="Dark List Accent 6" w:semiHidden="0" w:uiPriority="70" w:unhideWhenUsed="0"/>
+    <w:lsdException w:name="Colorful Shading Accent 6" w:semiHidden="0" w:uiPriority="71" w:unhideWhenUsed="0"/>
+    <w:lsdException w:name="Colorful List Accent 6" w:semiHidden="0" w:uiPriority="72" w:unhideWhenUsed="0"/>
+    <w:lsdException w:name="Colorful Grid Accent 6" w:semiHidden="0" w:uiPriority="73" w:unhideWhenUsed="0"/>
+    <w:lsdException w:name="Subtle Emphasis" w:semiHidden="0" w:uiPriority="19" w:unhideWhenUsed="0" w:qFormat="1"/>
+    <w:lsdException w:name="Intense Emphasis" w:semiHidden="0" w:uiPriority="21" w:unhideWhenUsed="0" w:qFormat="1"/>
+    <w:lsdException w:name="Subtle Reference" w:semiHidden="0" w:uiPriority="31" w:unhideWhenUsed="0" w:qFormat="1"/>
+    <w:lsdException w:name="Intense Reference" w:semiHidden="0" w:uiPriority="32" w:unhideWhenUsed="0" w:qFormat="1"/>
+    <w:lsdException w:name="Book Title" w:semiHidden="0" w:uiPriority="33" w:unhideWhenUsed="0" w:qFormat="1"/>
+    <w:lsdException w:name="Bibliography" w:uiPriority="37"/>
+    <w:lsdException w:name="TOC Heading" w:uiPriority="39" w:qFormat="1"/>
   </w:latentStyles>
   <w:style w:type="paragraph" w:default="1" w:styleId="Normal">
     <w:name w:val="Normal"/>
@@ -5571,6 +5566,7 @@
     <w:uiPriority w:val="99"/>
     <w:semiHidden/>
     <w:unhideWhenUsed/>
+    <w:qFormat/>
     <w:tblPr>
       <w:tblInd w:w="0" w:type="dxa"/>
       <w:tblCellMar>
@@ -6094,6 +6090,7 @@
       <w:spacing w:after="0" w:line="240" w:lineRule="auto"/>
     </w:pPr>
     <w:tblPr>
+      <w:tblInd w:w="0" w:type="dxa"/>
       <w:tblBorders>
         <w:top w:val="single" w:sz="4" w:space="0" w:color="auto"/>
         <w:left w:val="single" w:sz="4" w:space="0" w:color="auto"/>
@@ -6102,6 +6099,12 @@
         <w:insideH w:val="single" w:sz="4" w:space="0" w:color="auto"/>
         <w:insideV w:val="single" w:sz="4" w:space="0" w:color="auto"/>
       </w:tblBorders>
+      <w:tblCellMar>
+        <w:top w:w="0" w:type="dxa"/>
+        <w:left w:w="108" w:type="dxa"/>
+        <w:bottom w:w="0" w:type="dxa"/>
+        <w:right w:w="108" w:type="dxa"/>
+      </w:tblCellMar>
     </w:tblPr>
   </w:style>
   <w:style w:type="character" w:styleId="TextodoEspaoReservado">
@@ -6140,6 +6143,17 @@
       <w:sz w:val="16"/>
       <w:szCs w:val="16"/>
     </w:rPr>
+  </w:style>
+  <w:style w:type="paragraph" w:styleId="PargrafodaLista">
+    <w:name w:val="List Paragraph"/>
+    <w:basedOn w:val="Normal"/>
+    <w:uiPriority w:val="34"/>
+    <w:qFormat/>
+    <w:rsid w:val="00F573DA"/>
+    <w:pPr>
+      <w:ind w:left="720"/>
+      <w:contextualSpacing/>
+    </w:pPr>
   </w:style>
 </w:styles>
 </file>
@@ -6433,7 +6447,7 @@
   <a:extraClrSchemeLst/>
   <a:extLst>
     <a:ext uri="{05A4C25C-085E-4340-85A3-A5531E510DB2}">
-      <thm15:themeFamily xmlns:thm15="http://schemas.microsoft.com/office/thememl/2012/main" name="Office Theme" id="{62F939B6-93AF-4DB8-9C6B-D6C7DFDC589F}" vid="{4A3C46E8-61CC-4603-A589-7422A47A8E4A}"/>
+      <thm15:themeFamily xmlns:thm15="http://schemas.microsoft.com/office/thememl/2012/main" xmlns="" name="Office Theme" id="{62F939B6-93AF-4DB8-9C6B-D6C7DFDC589F}" vid="{4A3C46E8-61CC-4603-A589-7422A47A8E4A}"/>
     </a:ext>
   </a:extLst>
 </a:theme>
@@ -6444,7 +6458,7 @@
 </file>
 
 <file path=customXml/itemProps1.xml><?xml version="1.0" encoding="utf-8"?>
-<ds:datastoreItem xmlns:ds="http://schemas.openxmlformats.org/officeDocument/2006/customXml" ds:itemID="{CF4A918F-2286-40C3-9F03-D835CE2E98C4}">
+<ds:datastoreItem xmlns:ds="http://schemas.openxmlformats.org/officeDocument/2006/customXml" ds:itemID="{82F6DF38-2D30-4F51-88E4-6B563E11DC2A}">
   <ds:schemaRefs>
     <ds:schemaRef ds:uri="http://schemas.openxmlformats.org/officeDocument/2006/bibliography"/>
   </ds:schemaRefs>

</xml_diff>